<commit_message>
Modified Awesome Gripper Word Dokumentation
</commit_message>
<xml_diff>
--- a/Dokumentation und Berechnung/Awesome_Gripper.docx
+++ b/Dokumentation und Berechnung/Awesome_Gripper.docx
@@ -1,6 +1,6 @@
 
 <file path=word/document.xml><?xml version="1.0" encoding="utf-8"?>
-<w:document xmlns:wpc="http://schemas.microsoft.com/office/word/2010/wordprocessingCanvas" xmlns:cx="http://schemas.microsoft.com/office/drawing/2014/chartex" xmlns:cx1="http://schemas.microsoft.com/office/drawing/2015/9/8/chartex" xmlns:cx2="http://schemas.microsoft.com/office/drawing/2015/10/21/chartex" xmlns:cx3="http://schemas.microsoft.com/office/drawing/2016/5/9/chartex" xmlns:cx4="http://schemas.microsoft.com/office/drawing/2016/5/10/chartex" xmlns:cx5="http://schemas.microsoft.com/office/drawing/2016/5/11/chartex" xmlns:cx6="http://schemas.microsoft.com/office/drawing/2016/5/12/chartex" xmlns:cx7="http://schemas.microsoft.com/office/drawing/2016/5/13/chartex" xmlns:cx8="http://schemas.microsoft.com/office/drawing/2016/5/14/chartex" xmlns:mc="http://schemas.openxmlformats.org/markup-compatibility/2006" xmlns:aink="http://schemas.microsoft.com/office/drawing/2016/ink" xmlns:am3d="http://schemas.microsoft.com/office/drawing/2017/model3d" xmlns:o="urn:schemas-microsoft-com:office:office" xmlns:oel="http://schemas.microsoft.com/office/2019/extlst" xmlns:r="http://schemas.openxmlformats.org/officeDocument/2006/relationships" xmlns:m="http://schemas.openxmlformats.org/officeDocument/2006/math" xmlns:v="urn:schemas-microsoft-com:vml" xmlns:wp14="http://schemas.microsoft.com/office/word/2010/wordprocessingDrawing" xmlns:wp="http://schemas.openxmlformats.org/drawingml/2006/wordprocessingDrawing" xmlns:w10="urn:schemas-microsoft-com:office:word" xmlns:w="http://schemas.openxmlformats.org/wordprocessingml/2006/main" xmlns:w14="http://schemas.microsoft.com/office/word/2010/wordml" xmlns:w15="http://schemas.microsoft.com/office/word/2012/wordml" xmlns:w16cex="http://schemas.microsoft.com/office/word/2018/wordml/cex" xmlns:w16cid="http://schemas.microsoft.com/office/word/2016/wordml/cid" xmlns:w16="http://schemas.microsoft.com/office/word/2018/wordml" xmlns:w16du="http://schemas.microsoft.com/office/word/2023/wordml/word16du" xmlns:w16sdtdh="http://schemas.microsoft.com/office/word/2020/wordml/sdtdatahash" xmlns:w16se="http://schemas.microsoft.com/office/word/2015/wordml/symex" xmlns:wpg="http://schemas.microsoft.com/office/word/2010/wordprocessingGroup" xmlns:wpi="http://schemas.microsoft.com/office/word/2010/wordprocessingInk" xmlns:wne="http://schemas.microsoft.com/office/word/2006/wordml" xmlns:wps="http://schemas.microsoft.com/office/word/2010/wordprocessingShape" mc:Ignorable="w14 w15 w16se w16cid w16 w16cex w16sdtdh w16du wp14">
+<w:document xmlns:wpc="http://schemas.microsoft.com/office/word/2010/wordprocessingCanvas" xmlns:cx="http://schemas.microsoft.com/office/drawing/2014/chartex" xmlns:cx1="http://schemas.microsoft.com/office/drawing/2015/9/8/chartex" xmlns:cx2="http://schemas.microsoft.com/office/drawing/2015/10/21/chartex" xmlns:cx3="http://schemas.microsoft.com/office/drawing/2016/5/9/chartex" xmlns:cx4="http://schemas.microsoft.com/office/drawing/2016/5/10/chartex" xmlns:cx5="http://schemas.microsoft.com/office/drawing/2016/5/11/chartex" xmlns:cx6="http://schemas.microsoft.com/office/drawing/2016/5/12/chartex" xmlns:cx7="http://schemas.microsoft.com/office/drawing/2016/5/13/chartex" xmlns:cx8="http://schemas.microsoft.com/office/drawing/2016/5/14/chartex" xmlns:mc="http://schemas.openxmlformats.org/markup-compatibility/2006" xmlns:aink="http://schemas.microsoft.com/office/drawing/2016/ink" xmlns:am3d="http://schemas.microsoft.com/office/drawing/2017/model3d" xmlns:o="urn:schemas-microsoft-com:office:office" xmlns:oel="http://schemas.microsoft.com/office/2019/extlst" xmlns:r="http://schemas.openxmlformats.org/officeDocument/2006/relationships" xmlns:m="http://schemas.openxmlformats.org/officeDocument/2006/math" xmlns:v="urn:schemas-microsoft-com:vml" xmlns:wp14="http://schemas.microsoft.com/office/word/2010/wordprocessingDrawing" xmlns:wp="http://schemas.openxmlformats.org/drawingml/2006/wordprocessingDrawing" xmlns:w10="urn:schemas-microsoft-com:office:word" xmlns:w="http://schemas.openxmlformats.org/wordprocessingml/2006/main" xmlns:w14="http://schemas.microsoft.com/office/word/2010/wordml" xmlns:w15="http://schemas.microsoft.com/office/word/2012/wordml" xmlns:w16cex="http://schemas.microsoft.com/office/word/2018/wordml/cex" xmlns:w16cid="http://schemas.microsoft.com/office/word/2016/wordml/cid" xmlns:w16="http://schemas.microsoft.com/office/word/2018/wordml" xmlns:w16du="http://schemas.microsoft.com/office/word/2023/wordml/word16du" xmlns:w16sdtdh="http://schemas.microsoft.com/office/word/2020/wordml/sdtdatahash" xmlns:w16sdtfl="http://schemas.microsoft.com/office/word/2024/wordml/sdtformatlock" xmlns:w16se="http://schemas.microsoft.com/office/word/2015/wordml/symex" xmlns:wpg="http://schemas.microsoft.com/office/word/2010/wordprocessingGroup" xmlns:wpi="http://schemas.microsoft.com/office/word/2010/wordprocessingInk" xmlns:wne="http://schemas.microsoft.com/office/word/2006/wordml" xmlns:wps="http://schemas.microsoft.com/office/word/2010/wordprocessingShape" mc:Ignorable="w14 w15 w16se w16cid w16 w16cex w16sdtdh w16sdtfl w16du wp14">
   <w:body>
     <w:p>
       <w:pPr>
@@ -126,7 +126,7 @@
       <w:r>
         <w:fldChar w:fldCharType="separate"/>
       </w:r>
-      <w:hyperlink w:anchor="_Toc179239795" w:history="1">
+      <w:hyperlink w:anchor="_Toc189674377" w:history="1">
         <w:r>
           <w:rPr>
             <w:rStyle w:val="Hyperlink"/>
@@ -153,7 +153,7 @@
             <w:noProof/>
             <w:webHidden/>
           </w:rPr>
-          <w:instrText xml:space="preserve"> PAGEREF _Toc179239795 \h </w:instrText>
+          <w:instrText xml:space="preserve"> PAGEREF _Toc189674377 \h </w:instrText>
         </w:r>
         <w:r>
           <w:rPr>
@@ -197,7 +197,7 @@
           <w14:ligatures w14:val="standardContextual"/>
         </w:rPr>
       </w:pPr>
-      <w:hyperlink w:anchor="_Toc179239796" w:history="1">
+      <w:hyperlink w:anchor="_Toc189674378" w:history="1">
         <w:r>
           <w:rPr>
             <w:rStyle w:val="Hyperlink"/>
@@ -224,7 +224,7 @@
             <w:noProof/>
             <w:webHidden/>
           </w:rPr>
-          <w:instrText xml:space="preserve"> PAGEREF _Toc179239796 \h </w:instrText>
+          <w:instrText xml:space="preserve"> PAGEREF _Toc189674378 \h </w:instrText>
         </w:r>
         <w:r>
           <w:rPr>
@@ -244,7 +244,7 @@
             <w:noProof/>
             <w:webHidden/>
           </w:rPr>
-          <w:t>3</w:t>
+          <w:t>4</w:t>
         </w:r>
         <w:r>
           <w:rPr>
@@ -268,13 +268,13 @@
           <w14:ligatures w14:val="standardContextual"/>
         </w:rPr>
       </w:pPr>
-      <w:hyperlink w:anchor="_Toc179239797" w:history="1">
+      <w:hyperlink w:anchor="_Toc189674379" w:history="1">
         <w:r>
           <w:rPr>
             <w:rStyle w:val="Hyperlink"/>
             <w:noProof/>
           </w:rPr>
-          <w:t>Analytische und Numerische Auslegung</w:t>
+          <w:t>Greifkraft und Antrieb Berechnung</w:t>
         </w:r>
         <w:r>
           <w:rPr>
@@ -295,7 +295,7 @@
             <w:noProof/>
             <w:webHidden/>
           </w:rPr>
-          <w:instrText xml:space="preserve"> PAGEREF _Toc179239797 \h </w:instrText>
+          <w:instrText xml:space="preserve"> PAGEREF _Toc189674379 \h </w:instrText>
         </w:r>
         <w:r>
           <w:rPr>
@@ -315,7 +315,7 @@
             <w:noProof/>
             <w:webHidden/>
           </w:rPr>
-          <w:t>3</w:t>
+          <w:t>6</w:t>
         </w:r>
         <w:r>
           <w:rPr>
@@ -339,13 +339,13 @@
           <w14:ligatures w14:val="standardContextual"/>
         </w:rPr>
       </w:pPr>
-      <w:hyperlink w:anchor="_Toc179239798" w:history="1">
+      <w:hyperlink w:anchor="_Toc189674380" w:history="1">
         <w:r>
           <w:rPr>
             <w:rStyle w:val="Hyperlink"/>
             <w:noProof/>
           </w:rPr>
-          <w:t>Konstruktive Gestaltung</w:t>
+          <w:t>Analytische und Numerische Auslegung</w:t>
         </w:r>
         <w:r>
           <w:rPr>
@@ -366,7 +366,7 @@
             <w:noProof/>
             <w:webHidden/>
           </w:rPr>
-          <w:instrText xml:space="preserve"> PAGEREF _Toc179239798 \h </w:instrText>
+          <w:instrText xml:space="preserve"> PAGEREF _Toc189674380 \h </w:instrText>
         </w:r>
         <w:r>
           <w:rPr>
@@ -386,7 +386,7 @@
             <w:noProof/>
             <w:webHidden/>
           </w:rPr>
-          <w:t>3</w:t>
+          <w:t>6</w:t>
         </w:r>
         <w:r>
           <w:rPr>
@@ -410,13 +410,13 @@
           <w14:ligatures w14:val="standardContextual"/>
         </w:rPr>
       </w:pPr>
-      <w:hyperlink w:anchor="_Toc179239799" w:history="1">
+      <w:hyperlink w:anchor="_Toc189674381" w:history="1">
         <w:r>
           <w:rPr>
             <w:rStyle w:val="Hyperlink"/>
             <w:noProof/>
           </w:rPr>
-          <w:t>Adaption zur Lösung</w:t>
+          <w:t>Konstruktive Gestaltung</w:t>
         </w:r>
         <w:r>
           <w:rPr>
@@ -437,7 +437,7 @@
             <w:noProof/>
             <w:webHidden/>
           </w:rPr>
-          <w:instrText xml:space="preserve"> PAGEREF _Toc179239799 \h </w:instrText>
+          <w:instrText xml:space="preserve"> PAGEREF _Toc189674381 \h </w:instrText>
         </w:r>
         <w:r>
           <w:rPr>
@@ -457,7 +457,7 @@
             <w:noProof/>
             <w:webHidden/>
           </w:rPr>
-          <w:t>3</w:t>
+          <w:t>6</w:t>
         </w:r>
         <w:r>
           <w:rPr>
@@ -481,11 +481,82 @@
           <w14:ligatures w14:val="standardContextual"/>
         </w:rPr>
       </w:pPr>
-      <w:hyperlink w:anchor="_Toc179239800" w:history="1">
+      <w:hyperlink w:anchor="_Toc189674382" w:history="1">
         <w:r>
           <w:rPr>
             <w:rStyle w:val="Hyperlink"/>
             <w:noProof/>
+          </w:rPr>
+          <w:t>Adaption zur Lösung</w:t>
+        </w:r>
+        <w:r>
+          <w:rPr>
+            <w:noProof/>
+            <w:webHidden/>
+          </w:rPr>
+          <w:tab/>
+        </w:r>
+        <w:r>
+          <w:rPr>
+            <w:noProof/>
+            <w:webHidden/>
+          </w:rPr>
+          <w:fldChar w:fldCharType="begin"/>
+        </w:r>
+        <w:r>
+          <w:rPr>
+            <w:noProof/>
+            <w:webHidden/>
+          </w:rPr>
+          <w:instrText xml:space="preserve"> PAGEREF _Toc189674382 \h </w:instrText>
+        </w:r>
+        <w:r>
+          <w:rPr>
+            <w:noProof/>
+            <w:webHidden/>
+          </w:rPr>
+        </w:r>
+        <w:r>
+          <w:rPr>
+            <w:noProof/>
+            <w:webHidden/>
+          </w:rPr>
+          <w:fldChar w:fldCharType="separate"/>
+        </w:r>
+        <w:r>
+          <w:rPr>
+            <w:noProof/>
+            <w:webHidden/>
+          </w:rPr>
+          <w:t>6</w:t>
+        </w:r>
+        <w:r>
+          <w:rPr>
+            <w:noProof/>
+            <w:webHidden/>
+          </w:rPr>
+          <w:fldChar w:fldCharType="end"/>
+        </w:r>
+      </w:hyperlink>
+    </w:p>
+    <w:p>
+      <w:pPr>
+        <w:pStyle w:val="Verzeichnis1"/>
+        <w:rPr>
+          <w:rFonts w:asciiTheme="minorHAnsi" w:eastAsiaTheme="minorEastAsia" w:hAnsiTheme="minorHAnsi"/>
+          <w:noProof/>
+          <w:kern w:val="2"/>
+          <w:sz w:val="24"/>
+          <w:szCs w:val="24"/>
+          <w:lang w:val="de-AT" w:eastAsia="de-AT"/>
+          <w14:ligatures w14:val="standardContextual"/>
+        </w:rPr>
+      </w:pPr>
+      <w:hyperlink w:anchor="_Toc189674383" w:history="1">
+        <w:r>
+          <w:rPr>
+            <w:rStyle w:val="Hyperlink"/>
+            <w:noProof/>
             <w:lang w:val="en-NZ"/>
           </w:rPr>
           <w:t>Literaturverzeichnis</w:t>
@@ -509,7 +580,7 @@
             <w:noProof/>
             <w:webHidden/>
           </w:rPr>
-          <w:instrText xml:space="preserve"> PAGEREF _Toc179239800 \h </w:instrText>
+          <w:instrText xml:space="preserve"> PAGEREF _Toc189674383 \h </w:instrText>
         </w:r>
         <w:r>
           <w:rPr>
@@ -529,7 +600,7 @@
             <w:noProof/>
             <w:webHidden/>
           </w:rPr>
-          <w:t>5</w:t>
+          <w:t>8</w:t>
         </w:r>
         <w:r>
           <w:rPr>
@@ -555,72 +626,1396 @@
       <w:pPr>
         <w:pStyle w:val="berschrift1"/>
       </w:pPr>
-      <w:bookmarkStart w:id="1" w:name="_Toc179239795"/>
+      <w:bookmarkStart w:id="1" w:name="_Toc189674377"/>
       <w:r>
         <w:lastRenderedPageBreak/>
         <w:t>Greif-Aufgabenstellung</w:t>
       </w:r>
       <w:bookmarkEnd w:id="1"/>
     </w:p>
+    <w:p>
+      <w:pPr>
+        <w:keepNext/>
+      </w:pPr>
+      <w:r>
+        <w:t xml:space="preserve">Ziel ist es ein Werkstück, wie in </w:t>
+      </w:r>
+      <w:r>
+        <w:fldChar w:fldCharType="begin"/>
+      </w:r>
+      <w:r>
+        <w:instrText xml:space="preserve"> REF _Ref189671489 \h </w:instrText>
+      </w:r>
+      <w:r>
+        <w:fldChar w:fldCharType="separate"/>
+      </w:r>
+      <w:r>
+        <w:t xml:space="preserve">Abbildung </w:t>
+      </w:r>
+      <w:r>
+        <w:rPr>
+          <w:noProof/>
+        </w:rPr>
+        <w:t>1</w:t>
+      </w:r>
+      <w:r>
+        <w:fldChar w:fldCharType="end"/>
+      </w:r>
+      <w:r>
+        <w:t xml:space="preserve"> dargestellt, von einem Förderband zu entnehmen und mittels einem geeigneten Endeffektor auf einem 6-Achs-Knickarm Roboter auf zwei Förderbänder abwechselnd zu manipulieren. </w:t>
+      </w:r>
+      <w:r>
+        <w:br/>
+      </w:r>
+      <w:r>
+        <w:rPr>
+          <w:noProof/>
+        </w:rPr>
+        <w:drawing>
+          <wp:inline distT="0" distB="0" distL="0" distR="0" wp14:anchorId="0D366650" wp14:editId="7AFFCE6B">
+            <wp:extent cx="3994030" cy="2103689"/>
+            <wp:effectExtent l="0" t="0" r="6985" b="0"/>
+            <wp:docPr id="662850868" name="Grafik 1" descr="Ein Bild, das Werkzeug, Design enthält.&#10;&#10;Automatisch generierte Beschreibung"/>
+            <wp:cNvGraphicFramePr>
+              <a:graphicFrameLocks xmlns:a="http://schemas.openxmlformats.org/drawingml/2006/main" noChangeAspect="1"/>
+            </wp:cNvGraphicFramePr>
+            <a:graphic xmlns:a="http://schemas.openxmlformats.org/drawingml/2006/main">
+              <a:graphicData uri="http://schemas.openxmlformats.org/drawingml/2006/picture">
+                <pic:pic xmlns:pic="http://schemas.openxmlformats.org/drawingml/2006/picture">
+                  <pic:nvPicPr>
+                    <pic:cNvPr id="662850868" name="Grafik 1" descr="Ein Bild, das Werkzeug, Design enthält.&#10;&#10;Automatisch generierte Beschreibung"/>
+                    <pic:cNvPicPr/>
+                  </pic:nvPicPr>
+                  <pic:blipFill>
+                    <a:blip r:embed="rId9"/>
+                    <a:stretch>
+                      <a:fillRect/>
+                    </a:stretch>
+                  </pic:blipFill>
+                  <pic:spPr>
+                    <a:xfrm>
+                      <a:off x="0" y="0"/>
+                      <a:ext cx="4004126" cy="2109006"/>
+                    </a:xfrm>
+                    <a:prstGeom prst="rect">
+                      <a:avLst/>
+                    </a:prstGeom>
+                  </pic:spPr>
+                </pic:pic>
+              </a:graphicData>
+            </a:graphic>
+          </wp:inline>
+        </w:drawing>
+      </w:r>
+    </w:p>
+    <w:p>
+      <w:pPr>
+        <w:pStyle w:val="Beschriftung"/>
+        <w:rPr>
+          <w:lang w:val="de-AT"/>
+        </w:rPr>
+      </w:pPr>
+      <w:bookmarkStart w:id="2" w:name="_Ref189671489"/>
+      <w:r>
+        <w:rPr>
+          <w:lang w:val="de-AT"/>
+        </w:rPr>
+        <w:t xml:space="preserve">Abbildung </w:t>
+      </w:r>
+      <w:r>
+        <w:fldChar w:fldCharType="begin"/>
+      </w:r>
+      <w:r>
+        <w:rPr>
+          <w:lang w:val="de-AT"/>
+        </w:rPr>
+        <w:instrText xml:space="preserve"> SEQ Abbildung \* ARABIC </w:instrText>
+      </w:r>
+      <w:r>
+        <w:fldChar w:fldCharType="separate"/>
+      </w:r>
+      <w:r>
+        <w:rPr>
+          <w:noProof/>
+          <w:lang w:val="de-AT"/>
+        </w:rPr>
+        <w:t>1</w:t>
+      </w:r>
+      <w:r>
+        <w:fldChar w:fldCharType="end"/>
+      </w:r>
+      <w:bookmarkEnd w:id="2"/>
+      <w:r>
+        <w:rPr>
+          <w:lang w:val="de-AT"/>
+        </w:rPr>
+        <w:t>: Werkstück</w:t>
+      </w:r>
+    </w:p>
+    <w:p>
+      <w:pPr>
+        <w:keepNext/>
+      </w:pPr>
+      <w:r>
+        <w:t xml:space="preserve">In </w:t>
+      </w:r>
+      <w:r>
+        <w:fldChar w:fldCharType="begin"/>
+      </w:r>
+      <w:r>
+        <w:instrText xml:space="preserve"> REF _Ref189671919 \h </w:instrText>
+      </w:r>
+      <w:r>
+        <w:fldChar w:fldCharType="separate"/>
+      </w:r>
+      <w:r>
+        <w:t xml:space="preserve">Abbildung </w:t>
+      </w:r>
+      <w:r>
+        <w:rPr>
+          <w:noProof/>
+        </w:rPr>
+        <w:t>2</w:t>
+      </w:r>
+      <w:r>
+        <w:fldChar w:fldCharType="end"/>
+      </w:r>
+      <w:r>
+        <w:t xml:space="preserve"> ist die Anlage veranschaulicht. Die bearbeiteten Werkstücke kommen mittels einem Gurt-Förderband, welche auf dem Förderband durch einen Seitenanschlag positioniert werden. Die endgültige Position längs in Fahrtrichtung des Förderbandes, wird durch eine 2D-Kamera ermittelt, sodass der Roboter variabel die Werkstücke aufnehmen kann. Die Taktzeit beträgt 5 s vom Zeitpunkt der Entnahme des Werkstückes bis zur nächsten Entnahme des Werkstückes. Aus Taktzeitgründen, wird vorgesehen, dass ein Leichtbau Manipulator auf einer linear Schiene verfahrbar ist, um Werkstücke bereits am Anfang des Förderbandes zu entnehmen. Dies ermöglicht es, vorübergehend einen Zeitpuffer aufzubauen.</w:t>
+      </w:r>
+    </w:p>
+    <w:p>
+      <w:pPr>
+        <w:keepNext/>
+      </w:pPr>
+      <w:r>
+        <w:drawing>
+          <wp:inline distT="0" distB="0" distL="0" distR="0" wp14:anchorId="3C90C059" wp14:editId="192B854D">
+            <wp:extent cx="3226280" cy="2443934"/>
+            <wp:effectExtent l="0" t="0" r="0" b="0"/>
+            <wp:docPr id="1610574766" name="Grafik 1" descr="Ein Bild, das Text, Diagramm enthält.&#10;&#10;Automatisch generierte Beschreibung"/>
+            <wp:cNvGraphicFramePr>
+              <a:graphicFrameLocks xmlns:a="http://schemas.openxmlformats.org/drawingml/2006/main" noChangeAspect="1"/>
+            </wp:cNvGraphicFramePr>
+            <a:graphic xmlns:a="http://schemas.openxmlformats.org/drawingml/2006/main">
+              <a:graphicData uri="http://schemas.openxmlformats.org/drawingml/2006/picture">
+                <pic:pic xmlns:pic="http://schemas.openxmlformats.org/drawingml/2006/picture">
+                  <pic:nvPicPr>
+                    <pic:cNvPr id="1610574766" name="Grafik 1" descr="Ein Bild, das Text, Diagramm enthält.&#10;&#10;Automatisch generierte Beschreibung"/>
+                    <pic:cNvPicPr/>
+                  </pic:nvPicPr>
+                  <pic:blipFill>
+                    <a:blip r:embed="rId10"/>
+                    <a:stretch>
+                      <a:fillRect/>
+                    </a:stretch>
+                  </pic:blipFill>
+                  <pic:spPr>
+                    <a:xfrm>
+                      <a:off x="0" y="0"/>
+                      <a:ext cx="3230520" cy="2447146"/>
+                    </a:xfrm>
+                    <a:prstGeom prst="rect">
+                      <a:avLst/>
+                    </a:prstGeom>
+                  </pic:spPr>
+                </pic:pic>
+              </a:graphicData>
+            </a:graphic>
+          </wp:inline>
+        </w:drawing>
+      </w:r>
+    </w:p>
+    <w:p>
+      <w:pPr>
+        <w:pStyle w:val="Beschriftung"/>
+        <w:rPr>
+          <w:lang w:val="de-AT"/>
+        </w:rPr>
+      </w:pPr>
+      <w:bookmarkStart w:id="3" w:name="_Ref189671919"/>
+      <w:r>
+        <w:rPr>
+          <w:lang w:val="de-AT"/>
+        </w:rPr>
+        <w:t xml:space="preserve">Abbildung </w:t>
+      </w:r>
+      <w:r>
+        <w:fldChar w:fldCharType="begin"/>
+      </w:r>
+      <w:r>
+        <w:rPr>
+          <w:lang w:val="de-AT"/>
+        </w:rPr>
+        <w:instrText xml:space="preserve"> SEQ Abbildung \* ARABIC </w:instrText>
+      </w:r>
+      <w:r>
+        <w:fldChar w:fldCharType="separate"/>
+      </w:r>
+      <w:r>
+        <w:rPr>
+          <w:noProof/>
+          <w:lang w:val="de-AT"/>
+        </w:rPr>
+        <w:t>2</w:t>
+      </w:r>
+      <w:r>
+        <w:fldChar w:fldCharType="end"/>
+      </w:r>
+      <w:bookmarkEnd w:id="3"/>
+      <w:r>
+        <w:rPr>
+          <w:lang w:val="de-AT"/>
+        </w:rPr>
+        <w:t>: Anlagen Skizze</w:t>
+      </w:r>
+    </w:p>
+    <w:p>
+      <w:pPr>
+        <w:keepNext/>
+      </w:pPr>
+      <w:r>
+        <w:lastRenderedPageBreak/>
+        <w:t xml:space="preserve">In </w:t>
+      </w:r>
+      <w:r>
+        <w:fldChar w:fldCharType="begin"/>
+      </w:r>
+      <w:r>
+        <w:instrText xml:space="preserve"> REF _Ref189672543 \h </w:instrText>
+      </w:r>
+      <w:r>
+        <w:fldChar w:fldCharType="separate"/>
+      </w:r>
+      <w:r>
+        <w:t xml:space="preserve">Abbildung </w:t>
+      </w:r>
+      <w:r>
+        <w:rPr>
+          <w:noProof/>
+        </w:rPr>
+        <w:t>3</w:t>
+      </w:r>
+      <w:r>
+        <w:fldChar w:fldCharType="end"/>
+      </w:r>
+      <w:r>
+        <w:t xml:space="preserve"> (rechts) wird dargestellt, in welcher Orientierung das Werkstück auf dem Förderband ankommt und wie das Werkstück in welcher Orientierung platziert und abgeführt wird (links).</w:t>
+      </w:r>
+    </w:p>
+    <w:p>
+      <w:pPr>
+        <w:keepNext/>
+      </w:pPr>
+      <w:r>
+        <w:drawing>
+          <wp:inline distT="0" distB="0" distL="0" distR="0" wp14:anchorId="6BD4FC36" wp14:editId="0D67AF7A">
+            <wp:extent cx="6300470" cy="1801495"/>
+            <wp:effectExtent l="0" t="0" r="5080" b="8255"/>
+            <wp:docPr id="1669315551" name="Grafik 1" descr="Ein Bild, das Hartwaren enthält.&#10;&#10;Automatisch generierte Beschreibung"/>
+            <wp:cNvGraphicFramePr>
+              <a:graphicFrameLocks xmlns:a="http://schemas.openxmlformats.org/drawingml/2006/main" noChangeAspect="1"/>
+            </wp:cNvGraphicFramePr>
+            <a:graphic xmlns:a="http://schemas.openxmlformats.org/drawingml/2006/main">
+              <a:graphicData uri="http://schemas.openxmlformats.org/drawingml/2006/picture">
+                <pic:pic xmlns:pic="http://schemas.openxmlformats.org/drawingml/2006/picture">
+                  <pic:nvPicPr>
+                    <pic:cNvPr id="1669315551" name="Grafik 1" descr="Ein Bild, das Hartwaren enthält.&#10;&#10;Automatisch generierte Beschreibung"/>
+                    <pic:cNvPicPr/>
+                  </pic:nvPicPr>
+                  <pic:blipFill>
+                    <a:blip r:embed="rId11"/>
+                    <a:stretch>
+                      <a:fillRect/>
+                    </a:stretch>
+                  </pic:blipFill>
+                  <pic:spPr>
+                    <a:xfrm>
+                      <a:off x="0" y="0"/>
+                      <a:ext cx="6300470" cy="1801495"/>
+                    </a:xfrm>
+                    <a:prstGeom prst="rect">
+                      <a:avLst/>
+                    </a:prstGeom>
+                  </pic:spPr>
+                </pic:pic>
+              </a:graphicData>
+            </a:graphic>
+          </wp:inline>
+        </w:drawing>
+      </w:r>
+    </w:p>
+    <w:p>
+      <w:pPr>
+        <w:pStyle w:val="Beschriftung"/>
+        <w:rPr>
+          <w:lang w:val="de-AT"/>
+        </w:rPr>
+      </w:pPr>
+      <w:bookmarkStart w:id="4" w:name="_Ref189672543"/>
+      <w:r>
+        <w:rPr>
+          <w:lang w:val="de-AT"/>
+        </w:rPr>
+        <w:t xml:space="preserve">Abbildung </w:t>
+      </w:r>
+      <w:r>
+        <w:fldChar w:fldCharType="begin"/>
+      </w:r>
+      <w:r>
+        <w:rPr>
+          <w:lang w:val="de-AT"/>
+        </w:rPr>
+        <w:instrText xml:space="preserve"> SEQ Abbildung \* ARABIC </w:instrText>
+      </w:r>
+      <w:r>
+        <w:fldChar w:fldCharType="separate"/>
+      </w:r>
+      <w:r>
+        <w:rPr>
+          <w:noProof/>
+          <w:lang w:val="de-AT"/>
+        </w:rPr>
+        <w:t>3</w:t>
+      </w:r>
+      <w:r>
+        <w:fldChar w:fldCharType="end"/>
+      </w:r>
+      <w:bookmarkEnd w:id="4"/>
+      <w:r>
+        <w:rPr>
+          <w:lang w:val="de-AT"/>
+        </w:rPr>
+        <w:t xml:space="preserve">: Bauteil Orientierung (Rechts </w:t>
+      </w:r>
+      <w:r>
+        <w:rPr>
+          <w:lang w:val="de-AT"/>
+        </w:rPr>
+        <w:t>–</w:t>
+      </w:r>
+      <w:r>
+        <w:rPr>
+          <w:lang w:val="de-AT"/>
+        </w:rPr>
+        <w:t xml:space="preserve"> Z</w:t>
+      </w:r>
+      <w:r>
+        <w:rPr>
+          <w:lang w:val="de-AT"/>
+        </w:rPr>
+        <w:t>uführung | Links Abführung)</w:t>
+      </w:r>
+    </w:p>
+    <w:p>
+      <w:pPr>
+        <w:pStyle w:val="berschrift1"/>
+      </w:pPr>
+      <w:bookmarkStart w:id="5" w:name="_Toc189674378"/>
+      <w:r>
+        <w:t>Konstruktives Schema</w:t>
+      </w:r>
+      <w:bookmarkEnd w:id="5"/>
+    </w:p>
+    <w:p>
+      <w:r>
+        <w:t xml:space="preserve">Für die gegebene Aufgabenstellung wird ein parallel Backengreifer vorgesehen, mit einer kreisschiebenden Bewegung. </w:t>
+      </w:r>
+      <w:r>
+        <w:t>Ein Parallel-Backengreifer mit Kreisschiebung kombiniert die Vorteile eines stabilen und kraftvollen Greifmechanismus mit hoher Präzision und Verschleißarmut. Er eignet sich besonders für automatisierte Produktionsprozesse, in denen eine zuverlässige und wiederholbare Bauteilhandhabung erforderlich ist.</w:t>
+      </w:r>
+      <w:r>
+        <w:t xml:space="preserve"> </w:t>
+      </w:r>
+    </w:p>
+    <w:p>
+      <w:r>
+        <w:t>Die Auslegung des Greifers hängt von folgenden Faktoren ab:</w:t>
+      </w:r>
+    </w:p>
+    <w:p>
+      <w:r>
+        <w:t xml:space="preserve">- </w:t>
+      </w:r>
+      <w:r>
+        <w:t>Greif Merkmale</w:t>
+      </w:r>
+      <w:r>
+        <w:br/>
+        <w:t>- Greifkraft</w:t>
+      </w:r>
+      <w:r>
+        <w:br/>
+        <w:t xml:space="preserve">- </w:t>
+      </w:r>
+      <w:r>
+        <w:t>Greifvolumen</w:t>
+      </w:r>
+    </w:p>
+    <w:p>
+      <w:r>
+        <w:t xml:space="preserve">Das Werkstück in </w:t>
+      </w:r>
+      <w:r>
+        <w:fldChar w:fldCharType="begin"/>
+      </w:r>
+      <w:r>
+        <w:instrText xml:space="preserve"> REF _Ref189671489 \h </w:instrText>
+      </w:r>
+      <w:r>
+        <w:fldChar w:fldCharType="separate"/>
+      </w:r>
+      <w:r>
+        <w:t xml:space="preserve">Abbildung </w:t>
+      </w:r>
+      <w:r>
+        <w:rPr>
+          <w:noProof/>
+        </w:rPr>
+        <w:t>1</w:t>
+      </w:r>
+      <w:r>
+        <w:fldChar w:fldCharType="end"/>
+      </w:r>
+      <w:r>
+        <w:t xml:space="preserve"> eignet sich optimal mittig auf den seitlichen parallelen Flächen zu greifen. Der Abstand zwischen beiden Flächen beträgt 42 mm. Somit muss der Greifer für mindestens 42 mm ausgelegt werden, indem die Hebelarme des Parallel-Backengreifers dementsprechend lang genug konstruiert wird. </w:t>
+      </w:r>
+      <w:r>
+        <w:t xml:space="preserve">Die notwendige Greifkraft wird in </w:t>
+      </w:r>
+      <w:r>
+        <w:t>Kapitel “</w:t>
+      </w:r>
+      <w:r>
+        <w:t>Greifkraft und Antrieb Berechnung“ näher erläutert.</w:t>
+      </w:r>
+      <w:r>
+        <w:t xml:space="preserve"> </w:t>
+      </w:r>
+      <w:r>
+        <w:t xml:space="preserve">In </w:t>
+      </w:r>
+      <w:r>
+        <w:fldChar w:fldCharType="begin"/>
+      </w:r>
+      <w:r>
+        <w:instrText xml:space="preserve"> REF _Ref189674488 \h </w:instrText>
+      </w:r>
+      <w:r>
+        <w:fldChar w:fldCharType="separate"/>
+      </w:r>
+      <w:r>
+        <w:t xml:space="preserve">Abbildung </w:t>
+      </w:r>
+      <w:r>
+        <w:rPr>
+          <w:noProof/>
+        </w:rPr>
+        <w:t>4</w:t>
+      </w:r>
+      <w:r>
+        <w:fldChar w:fldCharType="end"/>
+      </w:r>
+      <w:r>
+        <w:t xml:space="preserve"> </w:t>
+      </w:r>
+      <w:r>
+        <w:t>ist eine schematische Skizze des Greifers dargestellt.</w:t>
+      </w:r>
+      <w:r>
+        <w:t xml:space="preserve"> Der Ordnungszustand des Werkstückes wird durch den Positionierungsgrad und dem Orientierungsgrad ermittelt. Obwohl das Werkstück auf dem Förderband mit einem seitlichen Anschlag zentriert wird, kann es sich in Längsrichtung des Förderbandes und in Querrichtung entlang der Auflagefläche frei bewegen. Zusätzlich kann das Werkstück sich auf dem Förderband entlang der z-Achse (orthogonal zur Auflagefläche des Förderbandes) frei bewegen. Aus dem ergibt sich folgender Positionierung (PG)-und Orientierungsgrad (OG):</w:t>
+      </w:r>
+    </w:p>
+    <w:p>
+      <w:r>
+        <w:rPr>
+          <w:b/>
+          <w:bCs/>
+        </w:rPr>
+        <w:t>PG</w:t>
+      </w:r>
+      <w:r>
+        <w:t xml:space="preserve">: </w:t>
+      </w:r>
+      <w:r>
+        <w:t>1</w:t>
+      </w:r>
+    </w:p>
+    <w:p>
+      <w:r>
+        <w:rPr>
+          <w:b/>
+          <w:bCs/>
+        </w:rPr>
+        <w:t>OG</w:t>
+      </w:r>
+      <w:r>
+        <w:t>: 1</w:t>
+      </w:r>
+    </w:p>
+    <w:p>
+      <w:r>
+        <w:t>Aus dem ergibt sich der ein Ordnungszustand (OG) von 1 (OG/PG)</w:t>
+      </w:r>
+      <w:r>
+        <w:t xml:space="preserve">. Ein OZ von 1 bedeutet, dass das Werkstück teilgeordnet im Raum ist. Um die Pose (bestehend aus Position und Orientierung) zu ermitteln, wird eine 2D-Kamera verwendet, um das Bauteil entlang und quer zum Förderband zu lokalisieren und um die Orientierung zu ermitteln. </w:t>
+      </w:r>
+    </w:p>
     <w:p/>
     <w:p>
       <w:pPr>
+        <w:keepNext/>
+      </w:pPr>
+      <w:r>
+        <w:lastRenderedPageBreak/>
+        <w:drawing>
+          <wp:inline distT="0" distB="0" distL="0" distR="0" wp14:anchorId="742FA4FE" wp14:editId="6E25040F">
+            <wp:extent cx="3800475" cy="4305300"/>
+            <wp:effectExtent l="0" t="0" r="9525" b="0"/>
+            <wp:docPr id="1589196364" name="Grafik 3" descr="Freihandzeichnungen&#10;Freihandzeichnungen&#10;Freihandzeichnungen&#10;Freihandzeichnungen&#10;Freihandzeichnungen&#10;Freihandzeichnungen&#10;Freihandzeichnungen&#10;Freihandzeichnungen&#10;Freihandzeichnungen&#10;Freihandzeichnungen&#10;Freihandzeichnungen&#10;Freihandzeichnungen&#10;Freihandzeichnungen&#10;Freihandzeichnungen&#10;Freihandzeichnungen&#10;Freihandzeichnungen&#10;Freihandzeichnungen&#10;Freihandzeichnungen&#10;Freihandzeichnungen&#10;Freihandzeichnungen&#10;Freihandzeichnungen&#10;Freihandzeichnungen&#10;Freihandzeichnungen&#10;Freihandzeichnungen&#10;Freihandzeichnungen&#10;Freihandzeichnungen&#10;Freihandzeichnungen&#10;Freihandzeichnungen&#10;Freihandzeichnungen&#10;Freihandzeichnungen&#10;Freihandzeichnungen&#10;Freihandzeichnungen&#10;Freihandzeichnungen&#10;Freihandzeichnungen&#10;Freihandzeichnungen&#10;Freihandzeichnungen&#10;"/>
+            <wp:cNvGraphicFramePr>
+              <a:graphicFrameLocks xmlns:a="http://schemas.openxmlformats.org/drawingml/2006/main" noChangeAspect="1"/>
+            </wp:cNvGraphicFramePr>
+            <a:graphic xmlns:a="http://schemas.openxmlformats.org/drawingml/2006/main">
+              <a:graphicData uri="http://schemas.openxmlformats.org/drawingml/2006/picture">
+                <pic:pic xmlns:pic="http://schemas.openxmlformats.org/drawingml/2006/picture">
+                  <pic:nvPicPr>
+                    <pic:cNvPr id="0" name="Picture 6" descr="Freihandzeichnungen&#10;Freihandzeichnungen&#10;Freihandzeichnungen&#10;Freihandzeichnungen&#10;Freihandzeichnungen&#10;Freihandzeichnungen&#10;Freihandzeichnungen&#10;Freihandzeichnungen&#10;Freihandzeichnungen&#10;Freihandzeichnungen&#10;Freihandzeichnungen&#10;Freihandzeichnungen&#10;Freihandzeichnungen&#10;Freihandzeichnungen&#10;Freihandzeichnungen&#10;Freihandzeichnungen&#10;Freihandzeichnungen&#10;Freihandzeichnungen&#10;Freihandzeichnungen&#10;Freihandzeichnungen&#10;Freihandzeichnungen&#10;Freihandzeichnungen&#10;Freihandzeichnungen&#10;Freihandzeichnungen&#10;Freihandzeichnungen&#10;Freihandzeichnungen&#10;Freihandzeichnungen&#10;Freihandzeichnungen&#10;Freihandzeichnungen&#10;Freihandzeichnungen&#10;Freihandzeichnungen&#10;Freihandzeichnungen&#10;Freihandzeichnungen&#10;Freihandzeichnungen&#10;Freihandzeichnungen&#10;Freihandzeichnungen&#10;"/>
+                    <pic:cNvPicPr>
+                      <a:picLocks noChangeAspect="1" noChangeArrowheads="1"/>
+                    </pic:cNvPicPr>
+                  </pic:nvPicPr>
+                  <pic:blipFill>
+                    <a:blip r:embed="rId12">
+                      <a:extLst>
+                        <a:ext uri="{28A0092B-C50C-407E-A947-70E740481C1C}">
+                          <a14:useLocalDpi xmlns:a14="http://schemas.microsoft.com/office/drawing/2010/main" val="0"/>
+                        </a:ext>
+                      </a:extLst>
+                    </a:blip>
+                    <a:srcRect/>
+                    <a:stretch>
+                      <a:fillRect/>
+                    </a:stretch>
+                  </pic:blipFill>
+                  <pic:spPr bwMode="auto">
+                    <a:xfrm>
+                      <a:off x="0" y="0"/>
+                      <a:ext cx="3800475" cy="4305300"/>
+                    </a:xfrm>
+                    <a:prstGeom prst="rect">
+                      <a:avLst/>
+                    </a:prstGeom>
+                    <a:noFill/>
+                    <a:ln>
+                      <a:noFill/>
+                    </a:ln>
+                  </pic:spPr>
+                </pic:pic>
+              </a:graphicData>
+            </a:graphic>
+          </wp:inline>
+        </w:drawing>
+      </w:r>
+    </w:p>
+    <w:p>
+      <w:pPr>
+        <w:pStyle w:val="Beschriftung"/>
+        <w:rPr>
+          <w:lang w:val="de-AT"/>
+        </w:rPr>
+      </w:pPr>
+      <w:bookmarkStart w:id="6" w:name="_Ref189674488"/>
+      <w:r>
+        <w:rPr>
+          <w:lang w:val="de-AT"/>
+        </w:rPr>
+        <w:t xml:space="preserve">Abbildung </w:t>
+      </w:r>
+      <w:r>
+        <w:fldChar w:fldCharType="begin"/>
+      </w:r>
+      <w:r>
+        <w:rPr>
+          <w:lang w:val="de-AT"/>
+        </w:rPr>
+        <w:instrText xml:space="preserve"> SEQ Abbildung \* ARABIC </w:instrText>
+      </w:r>
+      <w:r>
+        <w:fldChar w:fldCharType="separate"/>
+      </w:r>
+      <w:r>
+        <w:rPr>
+          <w:noProof/>
+          <w:lang w:val="de-AT"/>
+        </w:rPr>
+        <w:t>4</w:t>
+      </w:r>
+      <w:r>
+        <w:fldChar w:fldCharType="end"/>
+      </w:r>
+      <w:bookmarkEnd w:id="6"/>
+      <w:r>
+        <w:rPr>
+          <w:lang w:val="de-AT"/>
+        </w:rPr>
+        <w:t>: Schematische Skizze des Parallelbackengreifers</w:t>
+      </w:r>
+    </w:p>
+    <w:p>
+      <w:r>
+        <w:t>Das Bauteil besitzt mit dem vorgesehenen Greifer zwei Freiheitsgrade, da es sich entlang der Greiffläche bewegen kann. Diese Bewegungsmöglichkeit wird jedoch durch den erforderlichen Kraft- und Reibschluss kompensiert. Der Greifer setzt sich aus sieben Gliedern, acht Drehgelenken und einer kinematischen Zwangsbedingung zwischen dem Antriebszahnrad und dem Abriebzahnrad zusammen.</w:t>
+      </w:r>
+      <w:r>
+        <w:t xml:space="preserve"> In </w:t>
+      </w:r>
+      <w:r>
+        <w:fldChar w:fldCharType="begin"/>
+      </w:r>
+      <w:r>
+        <w:instrText xml:space="preserve"> REF _Ref189675952 \h </w:instrText>
+      </w:r>
+      <w:r>
+        <w:fldChar w:fldCharType="separate"/>
+      </w:r>
+      <w:r>
+        <w:t xml:space="preserve">Abbildung </w:t>
+      </w:r>
+      <w:r>
+        <w:rPr>
+          <w:noProof/>
+        </w:rPr>
+        <w:t>5</w:t>
+      </w:r>
+      <w:r>
+        <w:fldChar w:fldCharType="end"/>
+      </w:r>
+      <w:r>
+        <w:t xml:space="preserve"> wird die kinematische Kette des Endeffektors illustriert, welches die </w:t>
+      </w:r>
+      <w:r>
+        <w:t>Struktur und Anordnung der einzelnen Glieder sowie die Verbindungselemente darstellt. Die Kinematik des Systems basiert auf einer geschlossenen Viergelenkkette mit zusätzlichen Verbindungen, die eine synchrone Bewegung der Greifbacken ermöglichen.</w:t>
+      </w:r>
+      <w:r>
+        <w:t xml:space="preserve"> </w:t>
+      </w:r>
+    </w:p>
+    <w:p>
+      <w:r>
+        <w:t>Die nummerierten Gelenke in Abbildung 5 zeigen die Hauptbewegungspunkte des Mechanismus, wobei die Glieder durch Drehgelenke gekoppelt sind. Der zentrale Bereich (Glied 1) dient als Basisstruktur, an der die übrigen beweglichen Elemente angebracht sind. Durch die Zwangsbedingung zwischen dem Antriebszahnrad und dem Abriebzahnrad wird eine gleichmäßige Kraftübertragung auf beide Greifseiten gewährleistet, sodass eine symmetrische und präzise Greifbewegung ermöglicht wird.</w:t>
+      </w:r>
+    </w:p>
+    <w:p>
+      <w:r>
+        <w:t>Weiterhin sorgt die gewählte Kinematik für eine gleichmäßige Verteilung der Greifkräfte auf das Bauteil, wodurch eine zuverlässige Handhabung sichergestellt wird. Dies ist besonders wichtig, da sich das Werkstück entlang der Greiffläche bewegen könnte, falls der Kraft- und Reibschluss nicht ausreicht. Die Mechanik des Greifers minimiert dieses Risiko durch eine kontrollierte Bewegung und eine stabile Haltekraft.</w:t>
+      </w:r>
+    </w:p>
+    <w:p/>
+    <w:p/>
+    <w:p>
+      <w:pPr>
+        <w:keepNext/>
+      </w:pPr>
+      <w:r>
+        <w:lastRenderedPageBreak/>
+        <w:drawing>
+          <wp:inline distT="0" distB="0" distL="0" distR="0" wp14:anchorId="6F00894F" wp14:editId="6EE5F050">
+            <wp:extent cx="4606506" cy="2211123"/>
+            <wp:effectExtent l="0" t="0" r="3810" b="0"/>
+            <wp:docPr id="2022474440" name="Grafik 5" descr="Freihandzeichnungen&#10;Freihandzeichnungen&#10;Freihandzeichnungen&#10;Freihandzeichnungen&#10;Freihandzeichnungen&#10;Freihandzeichnungen&#10;Freihandzeichnungen&#10;Freihandzeichnungen&#10;Freihandzeichnungen&#10;Freihandzeichnungen&#10;Freihandzeichnungen&#10;Freihandzeichnungen&#10;Freihandzeichnungen&#10;Freihandzeichnungen&#10;Freihandzeichnungen&#10;Freihandzeichnungen&#10;Freihandzeichnungen&#10;Freihandzeichnungen&#10;Freihandzeichnungen&#10;Freihandzeichnungen&#10;Freihandzeichnungen&#10;Freihandzeichnungen&#10;Freihandzeichnungen&#10;Freihandzeichnungen&#10;Freihandzeichnungen&#10;Freihandzeichnungen&#10;Freihandzeichnungen&#10;Freihandzeichnungen&#10;Freihandzeichnungen&#10;Freihandzeichnungen&#10;Freihandzeichnungen&#10;Freihandzeichnungen&#10;Freihandzeichnungen&#10;"/>
+            <wp:cNvGraphicFramePr>
+              <a:graphicFrameLocks xmlns:a="http://schemas.openxmlformats.org/drawingml/2006/main" noChangeAspect="1"/>
+            </wp:cNvGraphicFramePr>
+            <a:graphic xmlns:a="http://schemas.openxmlformats.org/drawingml/2006/main">
+              <a:graphicData uri="http://schemas.openxmlformats.org/drawingml/2006/picture">
+                <pic:pic xmlns:pic="http://schemas.openxmlformats.org/drawingml/2006/picture">
+                  <pic:nvPicPr>
+                    <pic:cNvPr id="0" name="Picture 13" descr="Freihandzeichnungen&#10;Freihandzeichnungen&#10;Freihandzeichnungen&#10;Freihandzeichnungen&#10;Freihandzeichnungen&#10;Freihandzeichnungen&#10;Freihandzeichnungen&#10;Freihandzeichnungen&#10;Freihandzeichnungen&#10;Freihandzeichnungen&#10;Freihandzeichnungen&#10;Freihandzeichnungen&#10;Freihandzeichnungen&#10;Freihandzeichnungen&#10;Freihandzeichnungen&#10;Freihandzeichnungen&#10;Freihandzeichnungen&#10;Freihandzeichnungen&#10;Freihandzeichnungen&#10;Freihandzeichnungen&#10;Freihandzeichnungen&#10;Freihandzeichnungen&#10;Freihandzeichnungen&#10;Freihandzeichnungen&#10;Freihandzeichnungen&#10;Freihandzeichnungen&#10;Freihandzeichnungen&#10;Freihandzeichnungen&#10;Freihandzeichnungen&#10;Freihandzeichnungen&#10;Freihandzeichnungen&#10;Freihandzeichnungen&#10;Freihandzeichnungen&#10;"/>
+                    <pic:cNvPicPr>
+                      <a:picLocks noChangeAspect="1" noChangeArrowheads="1"/>
+                    </pic:cNvPicPr>
+                  </pic:nvPicPr>
+                  <pic:blipFill>
+                    <a:blip r:embed="rId13">
+                      <a:extLst>
+                        <a:ext uri="{28A0092B-C50C-407E-A947-70E740481C1C}">
+                          <a14:useLocalDpi xmlns:a14="http://schemas.microsoft.com/office/drawing/2010/main" val="0"/>
+                        </a:ext>
+                      </a:extLst>
+                    </a:blip>
+                    <a:srcRect/>
+                    <a:stretch>
+                      <a:fillRect/>
+                    </a:stretch>
+                  </pic:blipFill>
+                  <pic:spPr bwMode="auto">
+                    <a:xfrm>
+                      <a:off x="0" y="0"/>
+                      <a:ext cx="4620379" cy="2217782"/>
+                    </a:xfrm>
+                    <a:prstGeom prst="rect">
+                      <a:avLst/>
+                    </a:prstGeom>
+                    <a:noFill/>
+                    <a:ln>
+                      <a:noFill/>
+                    </a:ln>
+                  </pic:spPr>
+                </pic:pic>
+              </a:graphicData>
+            </a:graphic>
+          </wp:inline>
+        </w:drawing>
+      </w:r>
+    </w:p>
+    <w:p>
+      <w:pPr>
+        <w:pStyle w:val="Beschriftung"/>
+        <w:rPr>
+          <w:lang w:val="de-AT"/>
+        </w:rPr>
+      </w:pPr>
+      <w:bookmarkStart w:id="7" w:name="_Ref189675952"/>
+      <w:r>
+        <w:rPr>
+          <w:lang w:val="de-AT"/>
+        </w:rPr>
+        <w:t xml:space="preserve">Abbildung </w:t>
+      </w:r>
+      <w:r>
+        <w:fldChar w:fldCharType="begin"/>
+      </w:r>
+      <w:r>
+        <w:rPr>
+          <w:lang w:val="de-AT"/>
+        </w:rPr>
+        <w:instrText xml:space="preserve"> SEQ Abbildung \* ARABIC </w:instrText>
+      </w:r>
+      <w:r>
+        <w:fldChar w:fldCharType="separate"/>
+      </w:r>
+      <w:r>
+        <w:rPr>
+          <w:noProof/>
+          <w:lang w:val="de-AT"/>
+        </w:rPr>
+        <w:t>5</w:t>
+      </w:r>
+      <w:r>
+        <w:fldChar w:fldCharType="end"/>
+      </w:r>
+      <w:bookmarkEnd w:id="7"/>
+      <w:r>
+        <w:rPr>
+          <w:lang w:val="de-AT"/>
+        </w:rPr>
+        <w:t xml:space="preserve">: Kinematische Kette des </w:t>
+      </w:r>
+      <w:r>
+        <w:rPr>
+          <w:lang w:val="de-AT"/>
+        </w:rPr>
+        <w:t>7-gliedrigen</w:t>
+      </w:r>
+      <w:r>
+        <w:rPr>
+          <w:lang w:val="de-AT"/>
+        </w:rPr>
+        <w:t xml:space="preserve"> Greifers</w:t>
+      </w:r>
+    </w:p>
+    <w:p/>
+    <w:p>
+      <w:r>
+        <w:rPr>
+          <w:noProof/>
+        </w:rPr>
+        <w:drawing>
+          <wp:inline distT="0" distB="0" distL="0" distR="0" wp14:anchorId="2A1002BE" wp14:editId="61DC5906">
+            <wp:extent cx="2251495" cy="1053655"/>
+            <wp:effectExtent l="0" t="0" r="0" b="0"/>
+            <wp:docPr id="1481073178" name="Grafik 1" descr="Ein Bild, das Text, Schrift, weiß, Diagramm enthält.&#10;&#10;Automatisch generierte Beschreibung"/>
+            <wp:cNvGraphicFramePr>
+              <a:graphicFrameLocks xmlns:a="http://schemas.openxmlformats.org/drawingml/2006/main" noChangeAspect="1"/>
+            </wp:cNvGraphicFramePr>
+            <a:graphic xmlns:a="http://schemas.openxmlformats.org/drawingml/2006/main">
+              <a:graphicData uri="http://schemas.openxmlformats.org/drawingml/2006/picture">
+                <pic:pic xmlns:pic="http://schemas.openxmlformats.org/drawingml/2006/picture">
+                  <pic:nvPicPr>
+                    <pic:cNvPr id="1481073178" name="Grafik 1" descr="Ein Bild, das Text, Schrift, weiß, Diagramm enthält.&#10;&#10;Automatisch generierte Beschreibung"/>
+                    <pic:cNvPicPr/>
+                  </pic:nvPicPr>
+                  <pic:blipFill>
+                    <a:blip r:embed="rId14"/>
+                    <a:stretch>
+                      <a:fillRect/>
+                    </a:stretch>
+                  </pic:blipFill>
+                  <pic:spPr>
+                    <a:xfrm>
+                      <a:off x="0" y="0"/>
+                      <a:ext cx="2259916" cy="1057596"/>
+                    </a:xfrm>
+                    <a:prstGeom prst="rect">
+                      <a:avLst/>
+                    </a:prstGeom>
+                  </pic:spPr>
+                </pic:pic>
+              </a:graphicData>
+            </a:graphic>
+          </wp:inline>
+        </w:drawing>
+      </w:r>
+    </w:p>
+    <w:p>
+      <w:pPr>
         <w:pStyle w:val="berschrift1"/>
       </w:pPr>
-      <w:bookmarkStart w:id="2" w:name="_Toc179239796"/>
-      <w:r>
-        <w:t>Konstruktives Schema</w:t>
-      </w:r>
-      <w:bookmarkEnd w:id="2"/>
+      <w:bookmarkStart w:id="8" w:name="_Toc189674379"/>
+      <w:r>
+        <w:t>Greifkraft und Antrieb Berechnung</w:t>
+      </w:r>
+      <w:bookmarkEnd w:id="8"/>
+    </w:p>
+    <w:p>
+      <w:pPr>
+        <w:rPr>
+          <w:b/>
+          <w:bCs/>
+        </w:rPr>
+      </w:pPr>
+      <w:r>
+        <w:rPr>
+          <w:b/>
+          <w:bCs/>
+        </w:rPr>
+        <w:t xml:space="preserve">Randbedingungen </w:t>
+      </w:r>
+      <w:r>
+        <w:rPr>
+          <w:b/>
+          <w:bCs/>
+        </w:rPr>
+        <w:t>für die Greifkraft Berechnung</w:t>
+      </w:r>
+      <w:r>
+        <w:rPr>
+          <w:b/>
+          <w:bCs/>
+        </w:rPr>
+        <w:t>:</w:t>
+      </w:r>
+    </w:p>
+    <w:p>
+      <w:pPr>
+        <w:pStyle w:val="Listenabsatz"/>
+        <w:numPr>
+          <w:ilvl w:val="0"/>
+          <w:numId w:val="13"/>
+        </w:numPr>
+      </w:pPr>
+      <w:r>
+        <w:t xml:space="preserve">Masse = </w:t>
+      </w:r>
+      <w:r>
+        <w:t>0.42</w:t>
+      </w:r>
+      <w:r>
+        <w:t xml:space="preserve"> </w:t>
+      </w:r>
+      <w:r>
+        <w:t>kg</w:t>
+      </w:r>
+    </w:p>
+    <w:p>
+      <w:pPr>
+        <w:pStyle w:val="Listenabsatz"/>
+        <w:numPr>
+          <w:ilvl w:val="0"/>
+          <w:numId w:val="13"/>
+        </w:numPr>
+      </w:pPr>
+      <w:r>
+        <w:t>Taktzeit = 5 s</w:t>
+      </w:r>
+    </w:p>
+    <w:p>
+      <w:pPr>
+        <w:pStyle w:val="Listenabsatz"/>
+        <w:numPr>
+          <w:ilvl w:val="0"/>
+          <w:numId w:val="13"/>
+        </w:numPr>
+        <w:rPr>
+          <w:lang w:val="de-AT"/>
+        </w:rPr>
+      </w:pPr>
+      <w:r>
+        <w:rPr>
+          <w:lang w:val="de-AT"/>
+        </w:rPr>
+        <w:t xml:space="preserve">Roboter maximale </w:t>
+      </w:r>
+      <w:r>
+        <w:rPr>
+          <w:lang w:val="de-AT"/>
+        </w:rPr>
+        <w:t>TCP-Geschwindigkeit</w:t>
+      </w:r>
+      <w:r>
+        <w:rPr>
+          <w:lang w:val="de-AT"/>
+        </w:rPr>
+        <w:t xml:space="preserve"> = 1.</w:t>
+      </w:r>
+      <w:r>
+        <w:rPr>
+          <w:lang w:val="de-AT"/>
+        </w:rPr>
+        <w:t>2</w:t>
+      </w:r>
+      <w:r>
+        <w:rPr>
+          <w:lang w:val="de-AT"/>
+        </w:rPr>
+        <w:t xml:space="preserve"> m/s</w:t>
+      </w:r>
+    </w:p>
+    <w:p>
+      <w:r>
+        <w:t xml:space="preserve">Die Masse des Werkstückes wurde in </w:t>
+      </w:r>
+      <w:r>
+        <w:t>SolidWorks</w:t>
+      </w:r>
+      <w:r>
+        <w:t xml:space="preserve"> (SW) mittels den Materialeigenschaften (</w:t>
+      </w:r>
+      <w:r>
+        <w:t>0.7050</w:t>
+      </w:r>
+      <w:r>
+        <w:t xml:space="preserve"> Gusseisen) ermittelt.</w:t>
+      </w:r>
+      <w:r>
+        <w:t xml:space="preserve"> Die Taktzeit wurde vorgegeben durch die Materialflussgeschwindigkeit der vorherigen Anlage und eine maximale TCP-Geschwindigkeit von 1.2 m/s</w:t>
+      </w:r>
+      <w:r>
+        <w:t>.</w:t>
+      </w:r>
     </w:p>
     <w:p/>
     <w:p>
       <w:pPr>
+        <w:rPr>
+          <w:b/>
+          <w:bCs/>
+        </w:rPr>
+      </w:pPr>
+      <w:r>
+        <w:rPr>
+          <w:b/>
+          <w:bCs/>
+        </w:rPr>
+        <w:t>Folgende Annahmen wurden für die Greifkraft Berechnung angenommen:</w:t>
+      </w:r>
+    </w:p>
+    <w:p>
+      <w:r>
+        <w:t>Sicherheit = 2</w:t>
+      </w:r>
+    </w:p>
+    <w:p>
+      <w:r>
+        <w:t>Reibkoeffizient = 0.45</w:t>
+      </w:r>
+    </w:p>
+    <w:p>
+      <w:r>
+        <w:t>Um etwaige Modellunsicherheiten zu kompensieren, wurde mit einer Sicherheit von 2 gerechnet und der Reibkoeffizient ergibt sich aus den Materialeigenschaften zwischen Gummi (TPU) und Gusseisen (</w:t>
+      </w:r>
+      <w:r>
+        <w:t>0.7050</w:t>
+      </w:r>
+      <w:r>
+        <w:t xml:space="preserve">) und wurde aus den Kenndaten im Buch </w:t>
+      </w:r>
+      <w:sdt>
+        <w:sdtPr>
+          <w:alias w:val="To edit, see citavi.com/edit"/>
+          <w:tag w:val="CitaviPlaceholder#ec3dda32-c757-4412-9bf9-8f559daa671a"/>
+          <w:id w:val="1558430082"/>
+          <w:placeholder>
+            <w:docPart w:val="DefaultPlaceholder_-1854013440"/>
+          </w:placeholder>
+        </w:sdtPr>
+        <w:sdtContent>
+          <w:r>
+            <w:fldChar w:fldCharType="begin"/>
+          </w:r>
+          <w:r>
+            <w:instrText>ADDIN CitaviPlaceholder{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}</w:instrText>
+          </w:r>
+          <w:r>
+            <w:fldChar w:fldCharType="separate"/>
+          </w:r>
+          <w:r>
+            <w:t>[1]</w:t>
+          </w:r>
+          <w:r>
+            <w:fldChar w:fldCharType="end"/>
+          </w:r>
+        </w:sdtContent>
+      </w:sdt>
+      <w:r>
+        <w:t xml:space="preserve"> ermittelt.</w:t>
+      </w:r>
+    </w:p>
+    <w:p/>
+    <w:p>
+      <w:r>
+        <w:rPr>
+          <w:noProof/>
+        </w:rPr>
+        <w:lastRenderedPageBreak/>
+        <w:drawing>
+          <wp:inline distT="0" distB="0" distL="0" distR="0" wp14:anchorId="43061210" wp14:editId="5C67233A">
+            <wp:extent cx="3502325" cy="2916763"/>
+            <wp:effectExtent l="0" t="0" r="3175" b="0"/>
+            <wp:docPr id="1884005121" name="Grafik 1" descr="Ein Bild, das Text, Screenshot, Schrift, Zahl enthält.&#10;&#10;Automatisch generierte Beschreibung"/>
+            <wp:cNvGraphicFramePr>
+              <a:graphicFrameLocks xmlns:a="http://schemas.openxmlformats.org/drawingml/2006/main" noChangeAspect="1"/>
+            </wp:cNvGraphicFramePr>
+            <a:graphic xmlns:a="http://schemas.openxmlformats.org/drawingml/2006/main">
+              <a:graphicData uri="http://schemas.openxmlformats.org/drawingml/2006/picture">
+                <pic:pic xmlns:pic="http://schemas.openxmlformats.org/drawingml/2006/picture">
+                  <pic:nvPicPr>
+                    <pic:cNvPr id="1884005121" name="Grafik 1" descr="Ein Bild, das Text, Screenshot, Schrift, Zahl enthält.&#10;&#10;Automatisch generierte Beschreibung"/>
+                    <pic:cNvPicPr/>
+                  </pic:nvPicPr>
+                  <pic:blipFill>
+                    <a:blip r:embed="rId15"/>
+                    <a:stretch>
+                      <a:fillRect/>
+                    </a:stretch>
+                  </pic:blipFill>
+                  <pic:spPr>
+                    <a:xfrm>
+                      <a:off x="0" y="0"/>
+                      <a:ext cx="3507242" cy="2920858"/>
+                    </a:xfrm>
+                    <a:prstGeom prst="rect">
+                      <a:avLst/>
+                    </a:prstGeom>
+                  </pic:spPr>
+                </pic:pic>
+              </a:graphicData>
+            </a:graphic>
+          </wp:inline>
+        </w:drawing>
+      </w:r>
+    </w:p>
+    <w:p>
+      <w:r>
+        <w:t>Der maximale Abstand zwischen der Pick- und Place-Position wird berechnet, indem die maximale Geschwindigkeit mit der halben Taktzeit multipliziert wird.</w:t>
+      </w:r>
+    </w:p>
+    <w:p>
+      <w:r>
+        <w:t>Zur vereinfachten Berechnung der maximalen Beschleunigung beim Anheben des Werkstücks wird angenommen, dass die Geschwindigkeit zu Beginn v=0</w:t>
+      </w:r>
+      <w:r>
+        <w:t xml:space="preserve"> </w:t>
+      </w:r>
+      <w:r>
+        <w:t>ist und die Beschleunigung ihren Höchstwert bei der Hälfte des Verfahrwegs erreicht.</w:t>
+      </w:r>
+    </w:p>
+    <w:p>
+      <w:r>
+        <w:t xml:space="preserve">Mithilfe der allgemeinen Bewegungsgleichung wird die Beschleunigung </w:t>
+      </w:r>
+      <w:r>
+        <w:t>a</w:t>
+      </w:r>
+      <w:r>
+        <w:t xml:space="preserve"> hergeleitet. Da sowohl die Zeit, zu der die maximale Beschleunigung auftritt, als auch der maximale Abstand bekannt sind, kann die Beschleunigung direkt berechnet werden.</w:t>
+      </w:r>
+    </w:p>
+    <w:p>
+      <w:pPr>
+        <w:keepNext/>
+      </w:pPr>
+      <w:r>
+        <w:rPr>
+          <w:noProof/>
+        </w:rPr>
+        <w:drawing>
+          <wp:inline distT="0" distB="0" distL="0" distR="0" wp14:anchorId="63F81B8C" wp14:editId="5C20C4E2">
+            <wp:extent cx="3131389" cy="3050802"/>
+            <wp:effectExtent l="0" t="0" r="0" b="0"/>
+            <wp:docPr id="892567120" name="Grafik 1" descr="Ein Bild, das Text, Screenshot, Schrift, Zahl enthält.&#10;&#10;Automatisch generierte Beschreibung"/>
+            <wp:cNvGraphicFramePr>
+              <a:graphicFrameLocks xmlns:a="http://schemas.openxmlformats.org/drawingml/2006/main" noChangeAspect="1"/>
+            </wp:cNvGraphicFramePr>
+            <a:graphic xmlns:a="http://schemas.openxmlformats.org/drawingml/2006/main">
+              <a:graphicData uri="http://schemas.openxmlformats.org/drawingml/2006/picture">
+                <pic:pic xmlns:pic="http://schemas.openxmlformats.org/drawingml/2006/picture">
+                  <pic:nvPicPr>
+                    <pic:cNvPr id="892567120" name="Grafik 1" descr="Ein Bild, das Text, Screenshot, Schrift, Zahl enthält.&#10;&#10;Automatisch generierte Beschreibung"/>
+                    <pic:cNvPicPr/>
+                  </pic:nvPicPr>
+                  <pic:blipFill>
+                    <a:blip r:embed="rId16"/>
+                    <a:stretch>
+                      <a:fillRect/>
+                    </a:stretch>
+                  </pic:blipFill>
+                  <pic:spPr>
+                    <a:xfrm>
+                      <a:off x="0" y="0"/>
+                      <a:ext cx="3136979" cy="3056248"/>
+                    </a:xfrm>
+                    <a:prstGeom prst="rect">
+                      <a:avLst/>
+                    </a:prstGeom>
+                  </pic:spPr>
+                </pic:pic>
+              </a:graphicData>
+            </a:graphic>
+          </wp:inline>
+        </w:drawing>
+      </w:r>
+      <w:r>
+        <w:br/>
+      </w:r>
+      <w:r>
+        <w:t xml:space="preserve">Dadurch dass zwei Greiferbacken das Werkstück abhängig der Gravitationsbeschleunigung und der höchst Beschleunigung mit einem Reibkoeffizienten </w:t>
+      </w:r>
+      <w:r>
+        <w:t>μ</w:t>
+      </w:r>
+      <w:r>
+        <w:t xml:space="preserve"> festhalten, kann die notwendige Greifkraft berechnet werden. </w:t>
+      </w:r>
+      <w:r>
+        <w:t>Mittels der h-Strecken Methode, wird i</w:t>
+      </w:r>
+      <w:r>
+        <w:t>m Punkt A (</w:t>
+      </w:r>
+      <w:r>
+        <w:fldChar w:fldCharType="begin"/>
+      </w:r>
+      <w:r>
+        <w:instrText xml:space="preserve"> REF _Ref189679923 \h </w:instrText>
+      </w:r>
+      <w:r>
+        <w:fldChar w:fldCharType="separate"/>
+      </w:r>
+      <w:r>
+        <w:t xml:space="preserve">Abbildung </w:t>
+      </w:r>
+      <w:r>
+        <w:rPr>
+          <w:noProof/>
+        </w:rPr>
+        <w:t>6</w:t>
+      </w:r>
+      <w:r>
+        <w:fldChar w:fldCharType="end"/>
+      </w:r>
+      <w:r>
+        <w:t>) die notwendige Kraft berechnet, durch den h-Strecken Verhältnis am Greifpunkt relativ zu Punkt A.</w:t>
+      </w:r>
+      <w:r>
+        <w:t xml:space="preserve"> Aus der Länge des Hebels für Glied 2 und 7 (</w:t>
+      </w:r>
+      <w:r>
+        <w:fldChar w:fldCharType="begin"/>
+      </w:r>
+      <w:r>
+        <w:instrText xml:space="preserve"> REF _Ref189674488 \h </w:instrText>
+      </w:r>
+      <w:r>
+        <w:fldChar w:fldCharType="separate"/>
+      </w:r>
+      <w:r>
+        <w:t xml:space="preserve">Abbildung </w:t>
+      </w:r>
+      <w:r>
+        <w:rPr>
+          <w:noProof/>
+        </w:rPr>
+        <w:t>4</w:t>
+      </w:r>
+      <w:r>
+        <w:fldChar w:fldCharType="end"/>
+      </w:r>
+      <w:r>
+        <w:t>), kann das notwendige Moment berechnet werden.</w:t>
+      </w:r>
+      <w:r>
+        <w:br/>
+      </w:r>
+      <w:r>
+        <w:lastRenderedPageBreak/>
+        <w:br/>
+      </w:r>
+      <w:r>
+        <w:rPr>
+          <w:noProof/>
+        </w:rPr>
+        <w:drawing>
+          <wp:inline distT="0" distB="0" distL="0" distR="0" wp14:anchorId="484CC10D" wp14:editId="6F52510A">
+            <wp:extent cx="6300470" cy="6927215"/>
+            <wp:effectExtent l="0" t="0" r="5080" b="6985"/>
+            <wp:docPr id="1807362914" name="Grafik 1" descr="Ein Bild, das Screenshot, Design enthält.&#10;&#10;Automatisch generierte Beschreibung"/>
+            <wp:cNvGraphicFramePr>
+              <a:graphicFrameLocks xmlns:a="http://schemas.openxmlformats.org/drawingml/2006/main" noChangeAspect="1"/>
+            </wp:cNvGraphicFramePr>
+            <a:graphic xmlns:a="http://schemas.openxmlformats.org/drawingml/2006/main">
+              <a:graphicData uri="http://schemas.openxmlformats.org/drawingml/2006/picture">
+                <pic:pic xmlns:pic="http://schemas.openxmlformats.org/drawingml/2006/picture">
+                  <pic:nvPicPr>
+                    <pic:cNvPr id="1807362914" name="Grafik 1" descr="Ein Bild, das Screenshot, Design enthält.&#10;&#10;Automatisch generierte Beschreibung"/>
+                    <pic:cNvPicPr/>
+                  </pic:nvPicPr>
+                  <pic:blipFill>
+                    <a:blip r:embed="rId17"/>
+                    <a:stretch>
+                      <a:fillRect/>
+                    </a:stretch>
+                  </pic:blipFill>
+                  <pic:spPr>
+                    <a:xfrm>
+                      <a:off x="0" y="0"/>
+                      <a:ext cx="6300470" cy="6927215"/>
+                    </a:xfrm>
+                    <a:prstGeom prst="rect">
+                      <a:avLst/>
+                    </a:prstGeom>
+                  </pic:spPr>
+                </pic:pic>
+              </a:graphicData>
+            </a:graphic>
+          </wp:inline>
+        </w:drawing>
+      </w:r>
+    </w:p>
+    <w:p>
+      <w:pPr>
+        <w:pStyle w:val="Beschriftung"/>
+        <w:rPr>
+          <w:lang w:val="de-AT"/>
+        </w:rPr>
+      </w:pPr>
+      <w:bookmarkStart w:id="9" w:name="_Ref189679923"/>
+      <w:r>
+        <w:rPr>
+          <w:lang w:val="de-AT"/>
+        </w:rPr>
+        <w:t xml:space="preserve">Abbildung </w:t>
+      </w:r>
+      <w:r>
+        <w:fldChar w:fldCharType="begin"/>
+      </w:r>
+      <w:r>
+        <w:rPr>
+          <w:lang w:val="de-AT"/>
+        </w:rPr>
+        <w:instrText xml:space="preserve"> SEQ Abbildung \* ARABIC </w:instrText>
+      </w:r>
+      <w:r>
+        <w:fldChar w:fldCharType="separate"/>
+      </w:r>
+      <w:r>
+        <w:rPr>
+          <w:noProof/>
+          <w:lang w:val="de-AT"/>
+        </w:rPr>
+        <w:t>6</w:t>
+      </w:r>
+      <w:r>
+        <w:fldChar w:fldCharType="end"/>
+      </w:r>
+      <w:bookmarkEnd w:id="9"/>
+      <w:r>
+        <w:rPr>
+          <w:lang w:val="de-AT"/>
+        </w:rPr>
+        <w:t xml:space="preserve">: Grafische Berechnung der Kraft im Punkt A </w:t>
+      </w:r>
+      <w:r>
+        <w:rPr>
+          <w:lang w:val="de-AT"/>
+        </w:rPr>
+        <w:t>mittels der</w:t>
+      </w:r>
+      <w:r>
+        <w:rPr>
+          <w:lang w:val="de-AT"/>
+        </w:rPr>
+        <w:t xml:space="preserve"> h-Strecken Methode</w:t>
+      </w:r>
+    </w:p>
+    <w:p>
+      <w:r>
+        <w:t xml:space="preserve">Es wurde ein Servo DC-Motor mit einem Drehmoment von 20 kgcm bzw. 1.96 Nm vorgesehen. </w:t>
+      </w:r>
+      <w:r>
+        <w:t>Aus dem notwendigen Moment und dem Drehmoment des Servo Motors, ergibt sich eine Sicherheit von über 2.5.</w:t>
+      </w:r>
+    </w:p>
+    <w:p/>
+    <w:p>
+      <w:pPr>
         <w:pStyle w:val="berschrift1"/>
       </w:pPr>
-      <w:bookmarkStart w:id="3" w:name="_Toc179239797"/>
-      <w:r>
+      <w:bookmarkStart w:id="10" w:name="_Toc189674380"/>
+      <w:r>
+        <w:lastRenderedPageBreak/>
         <w:t>Analytische und Numerische Auslegung</w:t>
       </w:r>
-      <w:bookmarkEnd w:id="3"/>
+      <w:bookmarkEnd w:id="10"/>
     </w:p>
     <w:p/>
     <w:p>
       <w:pPr>
         <w:pStyle w:val="berschrift1"/>
       </w:pPr>
-      <w:bookmarkStart w:id="4" w:name="_Toc179239798"/>
+      <w:bookmarkStart w:id="11" w:name="_Toc189674381"/>
       <w:r>
         <w:t>Konstruktive Gestaltung</w:t>
       </w:r>
-      <w:bookmarkEnd w:id="4"/>
+      <w:bookmarkEnd w:id="11"/>
     </w:p>
     <w:p/>
     <w:p>
       <w:pPr>
         <w:pStyle w:val="berschrift1"/>
       </w:pPr>
-      <w:bookmarkStart w:id="5" w:name="_Toc179239799"/>
+      <w:bookmarkStart w:id="12" w:name="_Toc189674382"/>
       <w:r>
         <w:t>Adaption zur Lösung</w:t>
       </w:r>
-      <w:bookmarkEnd w:id="5"/>
+      <w:bookmarkEnd w:id="12"/>
     </w:p>
     <w:p/>
     <w:p>
       <w:r>
         <w:br w:type="page"/>
       </w:r>
-      <w:bookmarkStart w:id="6" w:name="_Toc121319663"/>
-      <w:bookmarkStart w:id="7" w:name="_Toc121319739"/>
-      <w:bookmarkStart w:id="8" w:name="_Toc129777481"/>
+      <w:bookmarkStart w:id="13" w:name="_Toc121319663"/>
+      <w:bookmarkStart w:id="14" w:name="_Toc121319739"/>
+      <w:bookmarkStart w:id="15" w:name="_Toc129777481"/>
       <w:r>
         <w:lastRenderedPageBreak/>
         <w:t>Abbildungsverzeichnis</w:t>
       </w:r>
-      <w:bookmarkEnd w:id="6"/>
-      <w:bookmarkEnd w:id="7"/>
-      <w:bookmarkEnd w:id="8"/>
+      <w:bookmarkEnd w:id="13"/>
+      <w:bookmarkEnd w:id="14"/>
+      <w:bookmarkEnd w:id="15"/>
     </w:p>
     <w:p>
       <w:pPr>
@@ -712,27 +2107,19 @@
     <w:p>
       <w:pPr>
         <w:pStyle w:val="berschrift1"/>
-        <w:rPr>
-          <w:lang w:val="en-NZ"/>
-        </w:rPr>
-      </w:pPr>
-      <w:bookmarkStart w:id="9" w:name="_Toc121319664"/>
-      <w:bookmarkStart w:id="10" w:name="_Toc121319741"/>
-      <w:bookmarkStart w:id="11" w:name="_Toc129777483"/>
-      <w:bookmarkStart w:id="12" w:name="_Toc179239800"/>
-      <w:proofErr w:type="spellStart"/>
-      <w:r>
-        <w:rPr>
-          <w:lang w:val="en-NZ"/>
-        </w:rPr>
+      </w:pPr>
+      <w:bookmarkStart w:id="16" w:name="_Toc121319664"/>
+      <w:bookmarkStart w:id="17" w:name="_Toc121319741"/>
+      <w:bookmarkStart w:id="18" w:name="_Toc129777483"/>
+      <w:bookmarkStart w:id="19" w:name="_Toc189674383"/>
+      <w:r>
         <w:lastRenderedPageBreak/>
         <w:t>Literaturverzeichnis</w:t>
       </w:r>
-      <w:bookmarkEnd w:id="9"/>
-      <w:bookmarkEnd w:id="10"/>
-      <w:bookmarkEnd w:id="11"/>
-      <w:bookmarkEnd w:id="12"/>
-      <w:proofErr w:type="spellEnd"/>
+      <w:bookmarkEnd w:id="16"/>
+      <w:bookmarkEnd w:id="17"/>
+      <w:bookmarkEnd w:id="18"/>
+      <w:bookmarkEnd w:id="19"/>
     </w:p>
     <w:p>
       <w:pPr>
@@ -754,9 +2141,6 @@
         <w:fldChar w:fldCharType="begin"/>
       </w:r>
       <w:r>
-        <w:rPr>
-          <w:lang w:val="en-NZ"/>
-        </w:rPr>
         <w:instrText xml:space="preserve"> BIBLIOGRAPHY  \l 3079 </w:instrText>
       </w:r>
       <w:r>
@@ -771,7 +2155,6 @@
       <w:r>
         <w:rPr>
           <w:noProof/>
-          <w:lang w:val="en-NZ"/>
         </w:rPr>
         <w:t xml:space="preserve">European Court of Human Rights, Council of Europe. </w:t>
       </w:r>
@@ -816,13 +2199,73 @@
         <w:fldChar w:fldCharType="end"/>
       </w:r>
     </w:p>
+    <w:sdt>
+      <w:sdtPr>
+        <w:tag w:val="CitaviBibliography"/>
+        <w:id w:val="-1359801820"/>
+        <w:placeholder>
+          <w:docPart w:val="DefaultPlaceholder_-1854013440"/>
+        </w:placeholder>
+      </w:sdtPr>
+      <w:sdtContent>
+        <w:p>
+          <w:pPr>
+            <w:pStyle w:val="CitaviBibliographyHeading"/>
+          </w:pPr>
+          <w:r>
+            <w:fldChar w:fldCharType="begin"/>
+          </w:r>
+          <w:r>
+            <w:instrText>ADDIN CitaviBibliography</w:instrText>
+          </w:r>
+          <w:r>
+            <w:fldChar w:fldCharType="separate"/>
+          </w:r>
+          <w:r>
+            <w:t>References</w:t>
+          </w:r>
+        </w:p>
+        <w:p>
+          <w:pPr>
+            <w:pStyle w:val="CitaviBibliographyEntry"/>
+          </w:pPr>
+          <w:r>
+            <w:t>[1]</w:t>
+          </w:r>
+          <w:r>
+            <w:tab/>
+          </w:r>
+          <w:bookmarkStart w:id="20" w:name="_CTVL001ae33295acf7542409c55cac3d6c3a523"/>
+          <w:r>
+            <w:t>Gomeringer, R., Kilgus, R., Menges, V</w:t>
+          </w:r>
+          <w:bookmarkEnd w:id="20"/>
+          <w:r>
+            <w:t>.</w:t>
+          </w:r>
+          <w:r>
+            <w:rPr>
+              <w:i/>
+            </w:rPr>
+            <w:t>, et al.</w:t>
+          </w:r>
+          <w:r>
+            <w:t>: ‘Tabellenbuch Metall: Mit Formelsammlung’ (Verlag Europa-Lehrmittel Nourney Vollmer GmbH &amp; Co. KG, Haan-Gruiten, 2024, 49th edn.)</w:t>
+          </w:r>
+          <w:r>
+            <w:fldChar w:fldCharType="end"/>
+          </w:r>
+        </w:p>
+      </w:sdtContent>
+    </w:sdt>
+    <w:p/>
     <w:sectPr>
-      <w:headerReference w:type="even" r:id="rId9"/>
-      <w:headerReference w:type="default" r:id="rId10"/>
-      <w:footerReference w:type="even" r:id="rId11"/>
-      <w:footerReference w:type="default" r:id="rId12"/>
-      <w:headerReference w:type="first" r:id="rId13"/>
-      <w:footerReference w:type="first" r:id="rId14"/>
+      <w:headerReference w:type="even" r:id="rId18"/>
+      <w:headerReference w:type="default" r:id="rId19"/>
+      <w:footerReference w:type="even" r:id="rId20"/>
+      <w:footerReference w:type="default" r:id="rId21"/>
+      <w:headerReference w:type="first" r:id="rId22"/>
+      <w:footerReference w:type="first" r:id="rId23"/>
       <w:pgSz w:w="11906" w:h="16838" w:code="9"/>
       <w:pgMar w:top="992" w:right="992" w:bottom="992" w:left="992" w:header="709" w:footer="709" w:gutter="0"/>
       <w:cols w:space="708"/>
@@ -834,7 +2277,7 @@
 </file>
 
 <file path=word/endnotes.xml><?xml version="1.0" encoding="utf-8"?>
-<w:endnotes xmlns:wpc="http://schemas.microsoft.com/office/word/2010/wordprocessingCanvas" xmlns:cx="http://schemas.microsoft.com/office/drawing/2014/chartex" xmlns:cx1="http://schemas.microsoft.com/office/drawing/2015/9/8/chartex" xmlns:cx2="http://schemas.microsoft.com/office/drawing/2015/10/21/chartex" xmlns:cx3="http://schemas.microsoft.com/office/drawing/2016/5/9/chartex" xmlns:cx4="http://schemas.microsoft.com/office/drawing/2016/5/10/chartex" xmlns:cx5="http://schemas.microsoft.com/office/drawing/2016/5/11/chartex" xmlns:cx6="http://schemas.microsoft.com/office/drawing/2016/5/12/chartex" xmlns:cx7="http://schemas.microsoft.com/office/drawing/2016/5/13/chartex" xmlns:cx8="http://schemas.microsoft.com/office/drawing/2016/5/14/chartex" xmlns:mc="http://schemas.openxmlformats.org/markup-compatibility/2006" xmlns:aink="http://schemas.microsoft.com/office/drawing/2016/ink" xmlns:am3d="http://schemas.microsoft.com/office/drawing/2017/model3d" xmlns:o="urn:schemas-microsoft-com:office:office" xmlns:oel="http://schemas.microsoft.com/office/2019/extlst" xmlns:r="http://schemas.openxmlformats.org/officeDocument/2006/relationships" xmlns:m="http://schemas.openxmlformats.org/officeDocument/2006/math" xmlns:v="urn:schemas-microsoft-com:vml" xmlns:wp14="http://schemas.microsoft.com/office/word/2010/wordprocessingDrawing" xmlns:wp="http://schemas.openxmlformats.org/drawingml/2006/wordprocessingDrawing" xmlns:w10="urn:schemas-microsoft-com:office:word" xmlns:w="http://schemas.openxmlformats.org/wordprocessingml/2006/main" xmlns:w14="http://schemas.microsoft.com/office/word/2010/wordml" xmlns:w15="http://schemas.microsoft.com/office/word/2012/wordml" xmlns:w16cex="http://schemas.microsoft.com/office/word/2018/wordml/cex" xmlns:w16cid="http://schemas.microsoft.com/office/word/2016/wordml/cid" xmlns:w16="http://schemas.microsoft.com/office/word/2018/wordml" xmlns:w16du="http://schemas.microsoft.com/office/word/2023/wordml/word16du" xmlns:w16sdtdh="http://schemas.microsoft.com/office/word/2020/wordml/sdtdatahash" xmlns:w16se="http://schemas.microsoft.com/office/word/2015/wordml/symex" xmlns:wpg="http://schemas.microsoft.com/office/word/2010/wordprocessingGroup" xmlns:wpi="http://schemas.microsoft.com/office/word/2010/wordprocessingInk" xmlns:wne="http://schemas.microsoft.com/office/word/2006/wordml" xmlns:wps="http://schemas.microsoft.com/office/word/2010/wordprocessingShape" mc:Ignorable="w14 w15 w16se w16cid w16 w16cex w16sdtdh w16du wp14">
+<w:endnotes xmlns:wpc="http://schemas.microsoft.com/office/word/2010/wordprocessingCanvas" xmlns:cx="http://schemas.microsoft.com/office/drawing/2014/chartex" xmlns:cx1="http://schemas.microsoft.com/office/drawing/2015/9/8/chartex" xmlns:cx2="http://schemas.microsoft.com/office/drawing/2015/10/21/chartex" xmlns:cx3="http://schemas.microsoft.com/office/drawing/2016/5/9/chartex" xmlns:cx4="http://schemas.microsoft.com/office/drawing/2016/5/10/chartex" xmlns:cx5="http://schemas.microsoft.com/office/drawing/2016/5/11/chartex" xmlns:cx6="http://schemas.microsoft.com/office/drawing/2016/5/12/chartex" xmlns:cx7="http://schemas.microsoft.com/office/drawing/2016/5/13/chartex" xmlns:cx8="http://schemas.microsoft.com/office/drawing/2016/5/14/chartex" xmlns:mc="http://schemas.openxmlformats.org/markup-compatibility/2006" xmlns:aink="http://schemas.microsoft.com/office/drawing/2016/ink" xmlns:am3d="http://schemas.microsoft.com/office/drawing/2017/model3d" xmlns:o="urn:schemas-microsoft-com:office:office" xmlns:oel="http://schemas.microsoft.com/office/2019/extlst" xmlns:r="http://schemas.openxmlformats.org/officeDocument/2006/relationships" xmlns:m="http://schemas.openxmlformats.org/officeDocument/2006/math" xmlns:v="urn:schemas-microsoft-com:vml" xmlns:wp14="http://schemas.microsoft.com/office/word/2010/wordprocessingDrawing" xmlns:wp="http://schemas.openxmlformats.org/drawingml/2006/wordprocessingDrawing" xmlns:w10="urn:schemas-microsoft-com:office:word" xmlns:w="http://schemas.openxmlformats.org/wordprocessingml/2006/main" xmlns:w14="http://schemas.microsoft.com/office/word/2010/wordml" xmlns:w15="http://schemas.microsoft.com/office/word/2012/wordml" xmlns:w16cex="http://schemas.microsoft.com/office/word/2018/wordml/cex" xmlns:w16cid="http://schemas.microsoft.com/office/word/2016/wordml/cid" xmlns:w16="http://schemas.microsoft.com/office/word/2018/wordml" xmlns:w16du="http://schemas.microsoft.com/office/word/2023/wordml/word16du" xmlns:w16sdtdh="http://schemas.microsoft.com/office/word/2020/wordml/sdtdatahash" xmlns:w16sdtfl="http://schemas.microsoft.com/office/word/2024/wordml/sdtformatlock" xmlns:w16se="http://schemas.microsoft.com/office/word/2015/wordml/symex" xmlns:wpg="http://schemas.microsoft.com/office/word/2010/wordprocessingGroup" xmlns:wpi="http://schemas.microsoft.com/office/word/2010/wordprocessingInk" xmlns:wne="http://schemas.microsoft.com/office/word/2006/wordml" xmlns:wps="http://schemas.microsoft.com/office/word/2010/wordprocessingShape" mc:Ignorable="w14 w15 w16se w16cid w16 w16cex w16sdtdh w16sdtfl w16du wp14">
   <w:endnote w:type="separator" w:id="-1">
     <w:p>
       <w:pPr>
@@ -859,7 +2302,7 @@
 </file>
 
 <file path=word/footer1.xml><?xml version="1.0" encoding="utf-8"?>
-<w:ftr xmlns:wpc="http://schemas.microsoft.com/office/word/2010/wordprocessingCanvas" xmlns:cx="http://schemas.microsoft.com/office/drawing/2014/chartex" xmlns:cx1="http://schemas.microsoft.com/office/drawing/2015/9/8/chartex" xmlns:cx2="http://schemas.microsoft.com/office/drawing/2015/10/21/chartex" xmlns:cx3="http://schemas.microsoft.com/office/drawing/2016/5/9/chartex" xmlns:cx4="http://schemas.microsoft.com/office/drawing/2016/5/10/chartex" xmlns:cx5="http://schemas.microsoft.com/office/drawing/2016/5/11/chartex" xmlns:cx6="http://schemas.microsoft.com/office/drawing/2016/5/12/chartex" xmlns:cx7="http://schemas.microsoft.com/office/drawing/2016/5/13/chartex" xmlns:cx8="http://schemas.microsoft.com/office/drawing/2016/5/14/chartex" xmlns:mc="http://schemas.openxmlformats.org/markup-compatibility/2006" xmlns:aink="http://schemas.microsoft.com/office/drawing/2016/ink" xmlns:am3d="http://schemas.microsoft.com/office/drawing/2017/model3d" xmlns:o="urn:schemas-microsoft-com:office:office" xmlns:oel="http://schemas.microsoft.com/office/2019/extlst" xmlns:r="http://schemas.openxmlformats.org/officeDocument/2006/relationships" xmlns:m="http://schemas.openxmlformats.org/officeDocument/2006/math" xmlns:v="urn:schemas-microsoft-com:vml" xmlns:wp14="http://schemas.microsoft.com/office/word/2010/wordprocessingDrawing" xmlns:wp="http://schemas.openxmlformats.org/drawingml/2006/wordprocessingDrawing" xmlns:w10="urn:schemas-microsoft-com:office:word" xmlns:w="http://schemas.openxmlformats.org/wordprocessingml/2006/main" xmlns:w14="http://schemas.microsoft.com/office/word/2010/wordml" xmlns:w15="http://schemas.microsoft.com/office/word/2012/wordml" xmlns:w16cex="http://schemas.microsoft.com/office/word/2018/wordml/cex" xmlns:w16cid="http://schemas.microsoft.com/office/word/2016/wordml/cid" xmlns:w16="http://schemas.microsoft.com/office/word/2018/wordml" xmlns:w16du="http://schemas.microsoft.com/office/word/2023/wordml/word16du" xmlns:w16sdtdh="http://schemas.microsoft.com/office/word/2020/wordml/sdtdatahash" xmlns:w16se="http://schemas.microsoft.com/office/word/2015/wordml/symex" xmlns:wpg="http://schemas.microsoft.com/office/word/2010/wordprocessingGroup" xmlns:wpi="http://schemas.microsoft.com/office/word/2010/wordprocessingInk" xmlns:wne="http://schemas.microsoft.com/office/word/2006/wordml" xmlns:wps="http://schemas.microsoft.com/office/word/2010/wordprocessingShape" mc:Ignorable="w14 w15 w16se w16cid w16 w16cex w16sdtdh w16du wp14">
+<w:ftr xmlns:wpc="http://schemas.microsoft.com/office/word/2010/wordprocessingCanvas" xmlns:cx="http://schemas.microsoft.com/office/drawing/2014/chartex" xmlns:cx1="http://schemas.microsoft.com/office/drawing/2015/9/8/chartex" xmlns:cx2="http://schemas.microsoft.com/office/drawing/2015/10/21/chartex" xmlns:cx3="http://schemas.microsoft.com/office/drawing/2016/5/9/chartex" xmlns:cx4="http://schemas.microsoft.com/office/drawing/2016/5/10/chartex" xmlns:cx5="http://schemas.microsoft.com/office/drawing/2016/5/11/chartex" xmlns:cx6="http://schemas.microsoft.com/office/drawing/2016/5/12/chartex" xmlns:cx7="http://schemas.microsoft.com/office/drawing/2016/5/13/chartex" xmlns:cx8="http://schemas.microsoft.com/office/drawing/2016/5/14/chartex" xmlns:mc="http://schemas.openxmlformats.org/markup-compatibility/2006" xmlns:aink="http://schemas.microsoft.com/office/drawing/2016/ink" xmlns:am3d="http://schemas.microsoft.com/office/drawing/2017/model3d" xmlns:o="urn:schemas-microsoft-com:office:office" xmlns:oel="http://schemas.microsoft.com/office/2019/extlst" xmlns:r="http://schemas.openxmlformats.org/officeDocument/2006/relationships" xmlns:m="http://schemas.openxmlformats.org/officeDocument/2006/math" xmlns:v="urn:schemas-microsoft-com:vml" xmlns:wp14="http://schemas.microsoft.com/office/word/2010/wordprocessingDrawing" xmlns:wp="http://schemas.openxmlformats.org/drawingml/2006/wordprocessingDrawing" xmlns:w10="urn:schemas-microsoft-com:office:word" xmlns:w="http://schemas.openxmlformats.org/wordprocessingml/2006/main" xmlns:w14="http://schemas.microsoft.com/office/word/2010/wordml" xmlns:w15="http://schemas.microsoft.com/office/word/2012/wordml" xmlns:w16cex="http://schemas.microsoft.com/office/word/2018/wordml/cex" xmlns:w16cid="http://schemas.microsoft.com/office/word/2016/wordml/cid" xmlns:w16="http://schemas.microsoft.com/office/word/2018/wordml" xmlns:w16du="http://schemas.microsoft.com/office/word/2023/wordml/word16du" xmlns:w16sdtdh="http://schemas.microsoft.com/office/word/2020/wordml/sdtdatahash" xmlns:w16sdtfl="http://schemas.microsoft.com/office/word/2024/wordml/sdtformatlock" xmlns:w16se="http://schemas.microsoft.com/office/word/2015/wordml/symex" xmlns:wpg="http://schemas.microsoft.com/office/word/2010/wordprocessingGroup" xmlns:wpi="http://schemas.microsoft.com/office/word/2010/wordprocessingInk" xmlns:wne="http://schemas.microsoft.com/office/word/2006/wordml" xmlns:wps="http://schemas.microsoft.com/office/word/2010/wordprocessingShape" mc:Ignorable="w14 w15 w16se w16cid w16 w16cex w16sdtdh w16sdtfl w16du wp14">
   <w:p>
     <w:pPr>
       <w:pStyle w:val="Fuzeile"/>
@@ -869,7 +2312,7 @@
 </file>
 
 <file path=word/footer2.xml><?xml version="1.0" encoding="utf-8"?>
-<w:ftr xmlns:wpc="http://schemas.microsoft.com/office/word/2010/wordprocessingCanvas" xmlns:cx="http://schemas.microsoft.com/office/drawing/2014/chartex" xmlns:cx1="http://schemas.microsoft.com/office/drawing/2015/9/8/chartex" xmlns:cx2="http://schemas.microsoft.com/office/drawing/2015/10/21/chartex" xmlns:cx3="http://schemas.microsoft.com/office/drawing/2016/5/9/chartex" xmlns:cx4="http://schemas.microsoft.com/office/drawing/2016/5/10/chartex" xmlns:cx5="http://schemas.microsoft.com/office/drawing/2016/5/11/chartex" xmlns:cx6="http://schemas.microsoft.com/office/drawing/2016/5/12/chartex" xmlns:cx7="http://schemas.microsoft.com/office/drawing/2016/5/13/chartex" xmlns:cx8="http://schemas.microsoft.com/office/drawing/2016/5/14/chartex" xmlns:mc="http://schemas.openxmlformats.org/markup-compatibility/2006" xmlns:aink="http://schemas.microsoft.com/office/drawing/2016/ink" xmlns:am3d="http://schemas.microsoft.com/office/drawing/2017/model3d" xmlns:o="urn:schemas-microsoft-com:office:office" xmlns:oel="http://schemas.microsoft.com/office/2019/extlst" xmlns:r="http://schemas.openxmlformats.org/officeDocument/2006/relationships" xmlns:m="http://schemas.openxmlformats.org/officeDocument/2006/math" xmlns:v="urn:schemas-microsoft-com:vml" xmlns:wp14="http://schemas.microsoft.com/office/word/2010/wordprocessingDrawing" xmlns:wp="http://schemas.openxmlformats.org/drawingml/2006/wordprocessingDrawing" xmlns:w10="urn:schemas-microsoft-com:office:word" xmlns:w="http://schemas.openxmlformats.org/wordprocessingml/2006/main" xmlns:w14="http://schemas.microsoft.com/office/word/2010/wordml" xmlns:w15="http://schemas.microsoft.com/office/word/2012/wordml" xmlns:w16cex="http://schemas.microsoft.com/office/word/2018/wordml/cex" xmlns:w16cid="http://schemas.microsoft.com/office/word/2016/wordml/cid" xmlns:w16="http://schemas.microsoft.com/office/word/2018/wordml" xmlns:w16du="http://schemas.microsoft.com/office/word/2023/wordml/word16du" xmlns:w16sdtdh="http://schemas.microsoft.com/office/word/2020/wordml/sdtdatahash" xmlns:w16se="http://schemas.microsoft.com/office/word/2015/wordml/symex" xmlns:wpg="http://schemas.microsoft.com/office/word/2010/wordprocessingGroup" xmlns:wpi="http://schemas.microsoft.com/office/word/2010/wordprocessingInk" xmlns:wne="http://schemas.microsoft.com/office/word/2006/wordml" xmlns:wps="http://schemas.microsoft.com/office/word/2010/wordprocessingShape" mc:Ignorable="w14 w15 w16se w16cid w16 w16cex w16sdtdh w16du wp14">
+<w:ftr xmlns:wpc="http://schemas.microsoft.com/office/word/2010/wordprocessingCanvas" xmlns:cx="http://schemas.microsoft.com/office/drawing/2014/chartex" xmlns:cx1="http://schemas.microsoft.com/office/drawing/2015/9/8/chartex" xmlns:cx2="http://schemas.microsoft.com/office/drawing/2015/10/21/chartex" xmlns:cx3="http://schemas.microsoft.com/office/drawing/2016/5/9/chartex" xmlns:cx4="http://schemas.microsoft.com/office/drawing/2016/5/10/chartex" xmlns:cx5="http://schemas.microsoft.com/office/drawing/2016/5/11/chartex" xmlns:cx6="http://schemas.microsoft.com/office/drawing/2016/5/12/chartex" xmlns:cx7="http://schemas.microsoft.com/office/drawing/2016/5/13/chartex" xmlns:cx8="http://schemas.microsoft.com/office/drawing/2016/5/14/chartex" xmlns:mc="http://schemas.openxmlformats.org/markup-compatibility/2006" xmlns:aink="http://schemas.microsoft.com/office/drawing/2016/ink" xmlns:am3d="http://schemas.microsoft.com/office/drawing/2017/model3d" xmlns:o="urn:schemas-microsoft-com:office:office" xmlns:oel="http://schemas.microsoft.com/office/2019/extlst" xmlns:r="http://schemas.openxmlformats.org/officeDocument/2006/relationships" xmlns:m="http://schemas.openxmlformats.org/officeDocument/2006/math" xmlns:v="urn:schemas-microsoft-com:vml" xmlns:wp14="http://schemas.microsoft.com/office/word/2010/wordprocessingDrawing" xmlns:wp="http://schemas.openxmlformats.org/drawingml/2006/wordprocessingDrawing" xmlns:w10="urn:schemas-microsoft-com:office:word" xmlns:w="http://schemas.openxmlformats.org/wordprocessingml/2006/main" xmlns:w14="http://schemas.microsoft.com/office/word/2010/wordml" xmlns:w15="http://schemas.microsoft.com/office/word/2012/wordml" xmlns:w16cex="http://schemas.microsoft.com/office/word/2018/wordml/cex" xmlns:w16cid="http://schemas.microsoft.com/office/word/2016/wordml/cid" xmlns:w16="http://schemas.microsoft.com/office/word/2018/wordml" xmlns:w16du="http://schemas.microsoft.com/office/word/2023/wordml/word16du" xmlns:w16sdtdh="http://schemas.microsoft.com/office/word/2020/wordml/sdtdatahash" xmlns:w16sdtfl="http://schemas.microsoft.com/office/word/2024/wordml/sdtformatlock" xmlns:w16se="http://schemas.microsoft.com/office/word/2015/wordml/symex" xmlns:wpg="http://schemas.microsoft.com/office/word/2010/wordprocessingGroup" xmlns:wpi="http://schemas.microsoft.com/office/word/2010/wordprocessingInk" xmlns:wne="http://schemas.microsoft.com/office/word/2006/wordml" xmlns:wps="http://schemas.microsoft.com/office/word/2010/wordprocessingShape" mc:Ignorable="w14 w15 w16se w16cid w16 w16cex w16sdtdh w16sdtfl w16du wp14">
   <w:p>
     <w:pPr>
       <w:pStyle w:val="Fuzeile"/>
@@ -895,7 +2338,7 @@
 </file>
 
 <file path=word/footer3.xml><?xml version="1.0" encoding="utf-8"?>
-<w:ftr xmlns:wpc="http://schemas.microsoft.com/office/word/2010/wordprocessingCanvas" xmlns:cx="http://schemas.microsoft.com/office/drawing/2014/chartex" xmlns:cx1="http://schemas.microsoft.com/office/drawing/2015/9/8/chartex" xmlns:cx2="http://schemas.microsoft.com/office/drawing/2015/10/21/chartex" xmlns:cx3="http://schemas.microsoft.com/office/drawing/2016/5/9/chartex" xmlns:cx4="http://schemas.microsoft.com/office/drawing/2016/5/10/chartex" xmlns:cx5="http://schemas.microsoft.com/office/drawing/2016/5/11/chartex" xmlns:cx6="http://schemas.microsoft.com/office/drawing/2016/5/12/chartex" xmlns:cx7="http://schemas.microsoft.com/office/drawing/2016/5/13/chartex" xmlns:cx8="http://schemas.microsoft.com/office/drawing/2016/5/14/chartex" xmlns:mc="http://schemas.openxmlformats.org/markup-compatibility/2006" xmlns:aink="http://schemas.microsoft.com/office/drawing/2016/ink" xmlns:am3d="http://schemas.microsoft.com/office/drawing/2017/model3d" xmlns:o="urn:schemas-microsoft-com:office:office" xmlns:oel="http://schemas.microsoft.com/office/2019/extlst" xmlns:r="http://schemas.openxmlformats.org/officeDocument/2006/relationships" xmlns:m="http://schemas.openxmlformats.org/officeDocument/2006/math" xmlns:v="urn:schemas-microsoft-com:vml" xmlns:wp14="http://schemas.microsoft.com/office/word/2010/wordprocessingDrawing" xmlns:wp="http://schemas.openxmlformats.org/drawingml/2006/wordprocessingDrawing" xmlns:w10="urn:schemas-microsoft-com:office:word" xmlns:w="http://schemas.openxmlformats.org/wordprocessingml/2006/main" xmlns:w14="http://schemas.microsoft.com/office/word/2010/wordml" xmlns:w15="http://schemas.microsoft.com/office/word/2012/wordml" xmlns:w16cex="http://schemas.microsoft.com/office/word/2018/wordml/cex" xmlns:w16cid="http://schemas.microsoft.com/office/word/2016/wordml/cid" xmlns:w16="http://schemas.microsoft.com/office/word/2018/wordml" xmlns:w16du="http://schemas.microsoft.com/office/word/2023/wordml/word16du" xmlns:w16sdtdh="http://schemas.microsoft.com/office/word/2020/wordml/sdtdatahash" xmlns:w16se="http://schemas.microsoft.com/office/word/2015/wordml/symex" xmlns:wpg="http://schemas.microsoft.com/office/word/2010/wordprocessingGroup" xmlns:wpi="http://schemas.microsoft.com/office/word/2010/wordprocessingInk" xmlns:wne="http://schemas.microsoft.com/office/word/2006/wordml" xmlns:wps="http://schemas.microsoft.com/office/word/2010/wordprocessingShape" mc:Ignorable="w14 w15 w16se w16cid w16 w16cex w16sdtdh w16du wp14">
+<w:ftr xmlns:wpc="http://schemas.microsoft.com/office/word/2010/wordprocessingCanvas" xmlns:cx="http://schemas.microsoft.com/office/drawing/2014/chartex" xmlns:cx1="http://schemas.microsoft.com/office/drawing/2015/9/8/chartex" xmlns:cx2="http://schemas.microsoft.com/office/drawing/2015/10/21/chartex" xmlns:cx3="http://schemas.microsoft.com/office/drawing/2016/5/9/chartex" xmlns:cx4="http://schemas.microsoft.com/office/drawing/2016/5/10/chartex" xmlns:cx5="http://schemas.microsoft.com/office/drawing/2016/5/11/chartex" xmlns:cx6="http://schemas.microsoft.com/office/drawing/2016/5/12/chartex" xmlns:cx7="http://schemas.microsoft.com/office/drawing/2016/5/13/chartex" xmlns:cx8="http://schemas.microsoft.com/office/drawing/2016/5/14/chartex" xmlns:mc="http://schemas.openxmlformats.org/markup-compatibility/2006" xmlns:aink="http://schemas.microsoft.com/office/drawing/2016/ink" xmlns:am3d="http://schemas.microsoft.com/office/drawing/2017/model3d" xmlns:o="urn:schemas-microsoft-com:office:office" xmlns:oel="http://schemas.microsoft.com/office/2019/extlst" xmlns:r="http://schemas.openxmlformats.org/officeDocument/2006/relationships" xmlns:m="http://schemas.openxmlformats.org/officeDocument/2006/math" xmlns:v="urn:schemas-microsoft-com:vml" xmlns:wp14="http://schemas.microsoft.com/office/word/2010/wordprocessingDrawing" xmlns:wp="http://schemas.openxmlformats.org/drawingml/2006/wordprocessingDrawing" xmlns:w10="urn:schemas-microsoft-com:office:word" xmlns:w="http://schemas.openxmlformats.org/wordprocessingml/2006/main" xmlns:w14="http://schemas.microsoft.com/office/word/2010/wordml" xmlns:w15="http://schemas.microsoft.com/office/word/2012/wordml" xmlns:w16cex="http://schemas.microsoft.com/office/word/2018/wordml/cex" xmlns:w16cid="http://schemas.microsoft.com/office/word/2016/wordml/cid" xmlns:w16="http://schemas.microsoft.com/office/word/2018/wordml" xmlns:w16du="http://schemas.microsoft.com/office/word/2023/wordml/word16du" xmlns:w16sdtdh="http://schemas.microsoft.com/office/word/2020/wordml/sdtdatahash" xmlns:w16sdtfl="http://schemas.microsoft.com/office/word/2024/wordml/sdtformatlock" xmlns:w16se="http://schemas.microsoft.com/office/word/2015/wordml/symex" xmlns:wpg="http://schemas.microsoft.com/office/word/2010/wordprocessingGroup" xmlns:wpi="http://schemas.microsoft.com/office/word/2010/wordprocessingInk" xmlns:wne="http://schemas.microsoft.com/office/word/2006/wordml" xmlns:wps="http://schemas.microsoft.com/office/word/2010/wordprocessingShape" mc:Ignorable="w14 w15 w16se w16cid w16 w16cex w16sdtdh w16sdtfl w16du wp14">
   <w:p>
     <w:pPr>
       <w:pStyle w:val="Fuzeile"/>
@@ -909,7 +2352,7 @@
 </file>
 
 <file path=word/footnotes.xml><?xml version="1.0" encoding="utf-8"?>
-<w:footnotes xmlns:wpc="http://schemas.microsoft.com/office/word/2010/wordprocessingCanvas" xmlns:cx="http://schemas.microsoft.com/office/drawing/2014/chartex" xmlns:cx1="http://schemas.microsoft.com/office/drawing/2015/9/8/chartex" xmlns:cx2="http://schemas.microsoft.com/office/drawing/2015/10/21/chartex" xmlns:cx3="http://schemas.microsoft.com/office/drawing/2016/5/9/chartex" xmlns:cx4="http://schemas.microsoft.com/office/drawing/2016/5/10/chartex" xmlns:cx5="http://schemas.microsoft.com/office/drawing/2016/5/11/chartex" xmlns:cx6="http://schemas.microsoft.com/office/drawing/2016/5/12/chartex" xmlns:cx7="http://schemas.microsoft.com/office/drawing/2016/5/13/chartex" xmlns:cx8="http://schemas.microsoft.com/office/drawing/2016/5/14/chartex" xmlns:mc="http://schemas.openxmlformats.org/markup-compatibility/2006" xmlns:aink="http://schemas.microsoft.com/office/drawing/2016/ink" xmlns:am3d="http://schemas.microsoft.com/office/drawing/2017/model3d" xmlns:o="urn:schemas-microsoft-com:office:office" xmlns:oel="http://schemas.microsoft.com/office/2019/extlst" xmlns:r="http://schemas.openxmlformats.org/officeDocument/2006/relationships" xmlns:m="http://schemas.openxmlformats.org/officeDocument/2006/math" xmlns:v="urn:schemas-microsoft-com:vml" xmlns:wp14="http://schemas.microsoft.com/office/word/2010/wordprocessingDrawing" xmlns:wp="http://schemas.openxmlformats.org/drawingml/2006/wordprocessingDrawing" xmlns:w10="urn:schemas-microsoft-com:office:word" xmlns:w="http://schemas.openxmlformats.org/wordprocessingml/2006/main" xmlns:w14="http://schemas.microsoft.com/office/word/2010/wordml" xmlns:w15="http://schemas.microsoft.com/office/word/2012/wordml" xmlns:w16cex="http://schemas.microsoft.com/office/word/2018/wordml/cex" xmlns:w16cid="http://schemas.microsoft.com/office/word/2016/wordml/cid" xmlns:w16="http://schemas.microsoft.com/office/word/2018/wordml" xmlns:w16du="http://schemas.microsoft.com/office/word/2023/wordml/word16du" xmlns:w16sdtdh="http://schemas.microsoft.com/office/word/2020/wordml/sdtdatahash" xmlns:w16se="http://schemas.microsoft.com/office/word/2015/wordml/symex" xmlns:wpg="http://schemas.microsoft.com/office/word/2010/wordprocessingGroup" xmlns:wpi="http://schemas.microsoft.com/office/word/2010/wordprocessingInk" xmlns:wne="http://schemas.microsoft.com/office/word/2006/wordml" xmlns:wps="http://schemas.microsoft.com/office/word/2010/wordprocessingShape" mc:Ignorable="w14 w15 w16se w16cid w16 w16cex w16sdtdh w16du wp14">
+<w:footnotes xmlns:wpc="http://schemas.microsoft.com/office/word/2010/wordprocessingCanvas" xmlns:cx="http://schemas.microsoft.com/office/drawing/2014/chartex" xmlns:cx1="http://schemas.microsoft.com/office/drawing/2015/9/8/chartex" xmlns:cx2="http://schemas.microsoft.com/office/drawing/2015/10/21/chartex" xmlns:cx3="http://schemas.microsoft.com/office/drawing/2016/5/9/chartex" xmlns:cx4="http://schemas.microsoft.com/office/drawing/2016/5/10/chartex" xmlns:cx5="http://schemas.microsoft.com/office/drawing/2016/5/11/chartex" xmlns:cx6="http://schemas.microsoft.com/office/drawing/2016/5/12/chartex" xmlns:cx7="http://schemas.microsoft.com/office/drawing/2016/5/13/chartex" xmlns:cx8="http://schemas.microsoft.com/office/drawing/2016/5/14/chartex" xmlns:mc="http://schemas.openxmlformats.org/markup-compatibility/2006" xmlns:aink="http://schemas.microsoft.com/office/drawing/2016/ink" xmlns:am3d="http://schemas.microsoft.com/office/drawing/2017/model3d" xmlns:o="urn:schemas-microsoft-com:office:office" xmlns:oel="http://schemas.microsoft.com/office/2019/extlst" xmlns:r="http://schemas.openxmlformats.org/officeDocument/2006/relationships" xmlns:m="http://schemas.openxmlformats.org/officeDocument/2006/math" xmlns:v="urn:schemas-microsoft-com:vml" xmlns:wp14="http://schemas.microsoft.com/office/word/2010/wordprocessingDrawing" xmlns:wp="http://schemas.openxmlformats.org/drawingml/2006/wordprocessingDrawing" xmlns:w10="urn:schemas-microsoft-com:office:word" xmlns:w="http://schemas.openxmlformats.org/wordprocessingml/2006/main" xmlns:w14="http://schemas.microsoft.com/office/word/2010/wordml" xmlns:w15="http://schemas.microsoft.com/office/word/2012/wordml" xmlns:w16cex="http://schemas.microsoft.com/office/word/2018/wordml/cex" xmlns:w16cid="http://schemas.microsoft.com/office/word/2016/wordml/cid" xmlns:w16="http://schemas.microsoft.com/office/word/2018/wordml" xmlns:w16du="http://schemas.microsoft.com/office/word/2023/wordml/word16du" xmlns:w16sdtdh="http://schemas.microsoft.com/office/word/2020/wordml/sdtdatahash" xmlns:w16sdtfl="http://schemas.microsoft.com/office/word/2024/wordml/sdtformatlock" xmlns:w16se="http://schemas.microsoft.com/office/word/2015/wordml/symex" xmlns:wpg="http://schemas.microsoft.com/office/word/2010/wordprocessingGroup" xmlns:wpi="http://schemas.microsoft.com/office/word/2010/wordprocessingInk" xmlns:wne="http://schemas.microsoft.com/office/word/2006/wordml" xmlns:wps="http://schemas.microsoft.com/office/word/2010/wordprocessingShape" mc:Ignorable="w14 w15 w16se w16cid w16 w16cex w16sdtdh w16sdtfl w16du wp14">
   <w:footnote w:type="separator" w:id="-1">
     <w:p>
       <w:pPr>
@@ -934,7 +2377,7 @@
 </file>
 
 <file path=word/header1.xml><?xml version="1.0" encoding="utf-8"?>
-<w:hdr xmlns:wpc="http://schemas.microsoft.com/office/word/2010/wordprocessingCanvas" xmlns:cx="http://schemas.microsoft.com/office/drawing/2014/chartex" xmlns:cx1="http://schemas.microsoft.com/office/drawing/2015/9/8/chartex" xmlns:cx2="http://schemas.microsoft.com/office/drawing/2015/10/21/chartex" xmlns:cx3="http://schemas.microsoft.com/office/drawing/2016/5/9/chartex" xmlns:cx4="http://schemas.microsoft.com/office/drawing/2016/5/10/chartex" xmlns:cx5="http://schemas.microsoft.com/office/drawing/2016/5/11/chartex" xmlns:cx6="http://schemas.microsoft.com/office/drawing/2016/5/12/chartex" xmlns:cx7="http://schemas.microsoft.com/office/drawing/2016/5/13/chartex" xmlns:cx8="http://schemas.microsoft.com/office/drawing/2016/5/14/chartex" xmlns:mc="http://schemas.openxmlformats.org/markup-compatibility/2006" xmlns:aink="http://schemas.microsoft.com/office/drawing/2016/ink" xmlns:am3d="http://schemas.microsoft.com/office/drawing/2017/model3d" xmlns:o="urn:schemas-microsoft-com:office:office" xmlns:oel="http://schemas.microsoft.com/office/2019/extlst" xmlns:r="http://schemas.openxmlformats.org/officeDocument/2006/relationships" xmlns:m="http://schemas.openxmlformats.org/officeDocument/2006/math" xmlns:v="urn:schemas-microsoft-com:vml" xmlns:wp14="http://schemas.microsoft.com/office/word/2010/wordprocessingDrawing" xmlns:wp="http://schemas.openxmlformats.org/drawingml/2006/wordprocessingDrawing" xmlns:w10="urn:schemas-microsoft-com:office:word" xmlns:w="http://schemas.openxmlformats.org/wordprocessingml/2006/main" xmlns:w14="http://schemas.microsoft.com/office/word/2010/wordml" xmlns:w15="http://schemas.microsoft.com/office/word/2012/wordml" xmlns:w16cex="http://schemas.microsoft.com/office/word/2018/wordml/cex" xmlns:w16cid="http://schemas.microsoft.com/office/word/2016/wordml/cid" xmlns:w16="http://schemas.microsoft.com/office/word/2018/wordml" xmlns:w16du="http://schemas.microsoft.com/office/word/2023/wordml/word16du" xmlns:w16sdtdh="http://schemas.microsoft.com/office/word/2020/wordml/sdtdatahash" xmlns:w16se="http://schemas.microsoft.com/office/word/2015/wordml/symex" xmlns:wpg="http://schemas.microsoft.com/office/word/2010/wordprocessingGroup" xmlns:wpi="http://schemas.microsoft.com/office/word/2010/wordprocessingInk" xmlns:wne="http://schemas.microsoft.com/office/word/2006/wordml" xmlns:wps="http://schemas.microsoft.com/office/word/2010/wordprocessingShape" mc:Ignorable="w14 w15 w16se w16cid w16 w16cex w16sdtdh w16du wp14">
+<w:hdr xmlns:wpc="http://schemas.microsoft.com/office/word/2010/wordprocessingCanvas" xmlns:cx="http://schemas.microsoft.com/office/drawing/2014/chartex" xmlns:cx1="http://schemas.microsoft.com/office/drawing/2015/9/8/chartex" xmlns:cx2="http://schemas.microsoft.com/office/drawing/2015/10/21/chartex" xmlns:cx3="http://schemas.microsoft.com/office/drawing/2016/5/9/chartex" xmlns:cx4="http://schemas.microsoft.com/office/drawing/2016/5/10/chartex" xmlns:cx5="http://schemas.microsoft.com/office/drawing/2016/5/11/chartex" xmlns:cx6="http://schemas.microsoft.com/office/drawing/2016/5/12/chartex" xmlns:cx7="http://schemas.microsoft.com/office/drawing/2016/5/13/chartex" xmlns:cx8="http://schemas.microsoft.com/office/drawing/2016/5/14/chartex" xmlns:mc="http://schemas.openxmlformats.org/markup-compatibility/2006" xmlns:aink="http://schemas.microsoft.com/office/drawing/2016/ink" xmlns:am3d="http://schemas.microsoft.com/office/drawing/2017/model3d" xmlns:o="urn:schemas-microsoft-com:office:office" xmlns:oel="http://schemas.microsoft.com/office/2019/extlst" xmlns:r="http://schemas.openxmlformats.org/officeDocument/2006/relationships" xmlns:m="http://schemas.openxmlformats.org/officeDocument/2006/math" xmlns:v="urn:schemas-microsoft-com:vml" xmlns:wp14="http://schemas.microsoft.com/office/word/2010/wordprocessingDrawing" xmlns:wp="http://schemas.openxmlformats.org/drawingml/2006/wordprocessingDrawing" xmlns:w10="urn:schemas-microsoft-com:office:word" xmlns:w="http://schemas.openxmlformats.org/wordprocessingml/2006/main" xmlns:w14="http://schemas.microsoft.com/office/word/2010/wordml" xmlns:w15="http://schemas.microsoft.com/office/word/2012/wordml" xmlns:w16cex="http://schemas.microsoft.com/office/word/2018/wordml/cex" xmlns:w16cid="http://schemas.microsoft.com/office/word/2016/wordml/cid" xmlns:w16="http://schemas.microsoft.com/office/word/2018/wordml" xmlns:w16du="http://schemas.microsoft.com/office/word/2023/wordml/word16du" xmlns:w16sdtdh="http://schemas.microsoft.com/office/word/2020/wordml/sdtdatahash" xmlns:w16sdtfl="http://schemas.microsoft.com/office/word/2024/wordml/sdtformatlock" xmlns:w16se="http://schemas.microsoft.com/office/word/2015/wordml/symex" xmlns:wpg="http://schemas.microsoft.com/office/word/2010/wordprocessingGroup" xmlns:wpi="http://schemas.microsoft.com/office/word/2010/wordprocessingInk" xmlns:wne="http://schemas.microsoft.com/office/word/2006/wordml" xmlns:wps="http://schemas.microsoft.com/office/word/2010/wordprocessingShape" mc:Ignorable="w14 w15 w16se w16cid w16 w16cex w16sdtdh w16sdtfl w16du wp14">
   <w:p>
     <w:pPr>
       <w:pStyle w:val="Kopfzeile"/>
@@ -944,7 +2387,7 @@
 </file>
 
 <file path=word/header2.xml><?xml version="1.0" encoding="utf-8"?>
-<w:hdr xmlns:wpc="http://schemas.microsoft.com/office/word/2010/wordprocessingCanvas" xmlns:cx="http://schemas.microsoft.com/office/drawing/2014/chartex" xmlns:cx1="http://schemas.microsoft.com/office/drawing/2015/9/8/chartex" xmlns:cx2="http://schemas.microsoft.com/office/drawing/2015/10/21/chartex" xmlns:cx3="http://schemas.microsoft.com/office/drawing/2016/5/9/chartex" xmlns:cx4="http://schemas.microsoft.com/office/drawing/2016/5/10/chartex" xmlns:cx5="http://schemas.microsoft.com/office/drawing/2016/5/11/chartex" xmlns:cx6="http://schemas.microsoft.com/office/drawing/2016/5/12/chartex" xmlns:cx7="http://schemas.microsoft.com/office/drawing/2016/5/13/chartex" xmlns:cx8="http://schemas.microsoft.com/office/drawing/2016/5/14/chartex" xmlns:mc="http://schemas.openxmlformats.org/markup-compatibility/2006" xmlns:aink="http://schemas.microsoft.com/office/drawing/2016/ink" xmlns:am3d="http://schemas.microsoft.com/office/drawing/2017/model3d" xmlns:o="urn:schemas-microsoft-com:office:office" xmlns:oel="http://schemas.microsoft.com/office/2019/extlst" xmlns:r="http://schemas.openxmlformats.org/officeDocument/2006/relationships" xmlns:m="http://schemas.openxmlformats.org/officeDocument/2006/math" xmlns:v="urn:schemas-microsoft-com:vml" xmlns:wp14="http://schemas.microsoft.com/office/word/2010/wordprocessingDrawing" xmlns:wp="http://schemas.openxmlformats.org/drawingml/2006/wordprocessingDrawing" xmlns:w10="urn:schemas-microsoft-com:office:word" xmlns:w="http://schemas.openxmlformats.org/wordprocessingml/2006/main" xmlns:w14="http://schemas.microsoft.com/office/word/2010/wordml" xmlns:w15="http://schemas.microsoft.com/office/word/2012/wordml" xmlns:w16cex="http://schemas.microsoft.com/office/word/2018/wordml/cex" xmlns:w16cid="http://schemas.microsoft.com/office/word/2016/wordml/cid" xmlns:w16="http://schemas.microsoft.com/office/word/2018/wordml" xmlns:w16du="http://schemas.microsoft.com/office/word/2023/wordml/word16du" xmlns:w16sdtdh="http://schemas.microsoft.com/office/word/2020/wordml/sdtdatahash" xmlns:w16se="http://schemas.microsoft.com/office/word/2015/wordml/symex" xmlns:wpg="http://schemas.microsoft.com/office/word/2010/wordprocessingGroup" xmlns:wpi="http://schemas.microsoft.com/office/word/2010/wordprocessingInk" xmlns:wne="http://schemas.microsoft.com/office/word/2006/wordml" xmlns:wps="http://schemas.microsoft.com/office/word/2010/wordprocessingShape" mc:Ignorable="w14 w15 w16se w16cid w16 w16cex w16sdtdh w16du wp14">
+<w:hdr xmlns:wpc="http://schemas.microsoft.com/office/word/2010/wordprocessingCanvas" xmlns:cx="http://schemas.microsoft.com/office/drawing/2014/chartex" xmlns:cx1="http://schemas.microsoft.com/office/drawing/2015/9/8/chartex" xmlns:cx2="http://schemas.microsoft.com/office/drawing/2015/10/21/chartex" xmlns:cx3="http://schemas.microsoft.com/office/drawing/2016/5/9/chartex" xmlns:cx4="http://schemas.microsoft.com/office/drawing/2016/5/10/chartex" xmlns:cx5="http://schemas.microsoft.com/office/drawing/2016/5/11/chartex" xmlns:cx6="http://schemas.microsoft.com/office/drawing/2016/5/12/chartex" xmlns:cx7="http://schemas.microsoft.com/office/drawing/2016/5/13/chartex" xmlns:cx8="http://schemas.microsoft.com/office/drawing/2016/5/14/chartex" xmlns:mc="http://schemas.openxmlformats.org/markup-compatibility/2006" xmlns:aink="http://schemas.microsoft.com/office/drawing/2016/ink" xmlns:am3d="http://schemas.microsoft.com/office/drawing/2017/model3d" xmlns:o="urn:schemas-microsoft-com:office:office" xmlns:oel="http://schemas.microsoft.com/office/2019/extlst" xmlns:r="http://schemas.openxmlformats.org/officeDocument/2006/relationships" xmlns:m="http://schemas.openxmlformats.org/officeDocument/2006/math" xmlns:v="urn:schemas-microsoft-com:vml" xmlns:wp14="http://schemas.microsoft.com/office/word/2010/wordprocessingDrawing" xmlns:wp="http://schemas.openxmlformats.org/drawingml/2006/wordprocessingDrawing" xmlns:w10="urn:schemas-microsoft-com:office:word" xmlns:w="http://schemas.openxmlformats.org/wordprocessingml/2006/main" xmlns:w14="http://schemas.microsoft.com/office/word/2010/wordml" xmlns:w15="http://schemas.microsoft.com/office/word/2012/wordml" xmlns:w16cex="http://schemas.microsoft.com/office/word/2018/wordml/cex" xmlns:w16cid="http://schemas.microsoft.com/office/word/2016/wordml/cid" xmlns:w16="http://schemas.microsoft.com/office/word/2018/wordml" xmlns:w16du="http://schemas.microsoft.com/office/word/2023/wordml/word16du" xmlns:w16sdtdh="http://schemas.microsoft.com/office/word/2020/wordml/sdtdatahash" xmlns:w16sdtfl="http://schemas.microsoft.com/office/word/2024/wordml/sdtformatlock" xmlns:w16se="http://schemas.microsoft.com/office/word/2015/wordml/symex" xmlns:wpg="http://schemas.microsoft.com/office/word/2010/wordprocessingGroup" xmlns:wpi="http://schemas.microsoft.com/office/word/2010/wordprocessingInk" xmlns:wne="http://schemas.microsoft.com/office/word/2006/wordml" xmlns:wps="http://schemas.microsoft.com/office/word/2010/wordprocessingShape" mc:Ignorable="w14 w15 w16se w16cid w16 w16cex w16sdtdh w16sdtfl w16du wp14">
   <w:p>
     <w:pPr>
       <w:pStyle w:val="Kopfzeile"/>
@@ -1024,7 +2467,7 @@
 </file>
 
 <file path=word/header3.xml><?xml version="1.0" encoding="utf-8"?>
-<w:hdr xmlns:wpc="http://schemas.microsoft.com/office/word/2010/wordprocessingCanvas" xmlns:cx="http://schemas.microsoft.com/office/drawing/2014/chartex" xmlns:cx1="http://schemas.microsoft.com/office/drawing/2015/9/8/chartex" xmlns:cx2="http://schemas.microsoft.com/office/drawing/2015/10/21/chartex" xmlns:cx3="http://schemas.microsoft.com/office/drawing/2016/5/9/chartex" xmlns:cx4="http://schemas.microsoft.com/office/drawing/2016/5/10/chartex" xmlns:cx5="http://schemas.microsoft.com/office/drawing/2016/5/11/chartex" xmlns:cx6="http://schemas.microsoft.com/office/drawing/2016/5/12/chartex" xmlns:cx7="http://schemas.microsoft.com/office/drawing/2016/5/13/chartex" xmlns:cx8="http://schemas.microsoft.com/office/drawing/2016/5/14/chartex" xmlns:mc="http://schemas.openxmlformats.org/markup-compatibility/2006" xmlns:aink="http://schemas.microsoft.com/office/drawing/2016/ink" xmlns:am3d="http://schemas.microsoft.com/office/drawing/2017/model3d" xmlns:o="urn:schemas-microsoft-com:office:office" xmlns:oel="http://schemas.microsoft.com/office/2019/extlst" xmlns:r="http://schemas.openxmlformats.org/officeDocument/2006/relationships" xmlns:m="http://schemas.openxmlformats.org/officeDocument/2006/math" xmlns:v="urn:schemas-microsoft-com:vml" xmlns:wp14="http://schemas.microsoft.com/office/word/2010/wordprocessingDrawing" xmlns:wp="http://schemas.openxmlformats.org/drawingml/2006/wordprocessingDrawing" xmlns:w10="urn:schemas-microsoft-com:office:word" xmlns:w="http://schemas.openxmlformats.org/wordprocessingml/2006/main" xmlns:w14="http://schemas.microsoft.com/office/word/2010/wordml" xmlns:w15="http://schemas.microsoft.com/office/word/2012/wordml" xmlns:w16cex="http://schemas.microsoft.com/office/word/2018/wordml/cex" xmlns:w16cid="http://schemas.microsoft.com/office/word/2016/wordml/cid" xmlns:w16="http://schemas.microsoft.com/office/word/2018/wordml" xmlns:w16du="http://schemas.microsoft.com/office/word/2023/wordml/word16du" xmlns:w16sdtdh="http://schemas.microsoft.com/office/word/2020/wordml/sdtdatahash" xmlns:w16se="http://schemas.microsoft.com/office/word/2015/wordml/symex" xmlns:wpg="http://schemas.microsoft.com/office/word/2010/wordprocessingGroup" xmlns:wpi="http://schemas.microsoft.com/office/word/2010/wordprocessingInk" xmlns:wne="http://schemas.microsoft.com/office/word/2006/wordml" xmlns:wps="http://schemas.microsoft.com/office/word/2010/wordprocessingShape" mc:Ignorable="w14 w15 w16se w16cid w16 w16cex w16sdtdh w16du wp14">
+<w:hdr xmlns:wpc="http://schemas.microsoft.com/office/word/2010/wordprocessingCanvas" xmlns:cx="http://schemas.microsoft.com/office/drawing/2014/chartex" xmlns:cx1="http://schemas.microsoft.com/office/drawing/2015/9/8/chartex" xmlns:cx2="http://schemas.microsoft.com/office/drawing/2015/10/21/chartex" xmlns:cx3="http://schemas.microsoft.com/office/drawing/2016/5/9/chartex" xmlns:cx4="http://schemas.microsoft.com/office/drawing/2016/5/10/chartex" xmlns:cx5="http://schemas.microsoft.com/office/drawing/2016/5/11/chartex" xmlns:cx6="http://schemas.microsoft.com/office/drawing/2016/5/12/chartex" xmlns:cx7="http://schemas.microsoft.com/office/drawing/2016/5/13/chartex" xmlns:cx8="http://schemas.microsoft.com/office/drawing/2016/5/14/chartex" xmlns:mc="http://schemas.openxmlformats.org/markup-compatibility/2006" xmlns:aink="http://schemas.microsoft.com/office/drawing/2016/ink" xmlns:am3d="http://schemas.microsoft.com/office/drawing/2017/model3d" xmlns:o="urn:schemas-microsoft-com:office:office" xmlns:oel="http://schemas.microsoft.com/office/2019/extlst" xmlns:r="http://schemas.openxmlformats.org/officeDocument/2006/relationships" xmlns:m="http://schemas.openxmlformats.org/officeDocument/2006/math" xmlns:v="urn:schemas-microsoft-com:vml" xmlns:wp14="http://schemas.microsoft.com/office/word/2010/wordprocessingDrawing" xmlns:wp="http://schemas.openxmlformats.org/drawingml/2006/wordprocessingDrawing" xmlns:w10="urn:schemas-microsoft-com:office:word" xmlns:w="http://schemas.openxmlformats.org/wordprocessingml/2006/main" xmlns:w14="http://schemas.microsoft.com/office/word/2010/wordml" xmlns:w15="http://schemas.microsoft.com/office/word/2012/wordml" xmlns:w16cex="http://schemas.microsoft.com/office/word/2018/wordml/cex" xmlns:w16cid="http://schemas.microsoft.com/office/word/2016/wordml/cid" xmlns:w16="http://schemas.microsoft.com/office/word/2018/wordml" xmlns:w16du="http://schemas.microsoft.com/office/word/2023/wordml/word16du" xmlns:w16sdtdh="http://schemas.microsoft.com/office/word/2020/wordml/sdtdatahash" xmlns:w16sdtfl="http://schemas.microsoft.com/office/word/2024/wordml/sdtformatlock" xmlns:w16se="http://schemas.microsoft.com/office/word/2015/wordml/symex" xmlns:wpg="http://schemas.microsoft.com/office/word/2010/wordprocessingGroup" xmlns:wpi="http://schemas.microsoft.com/office/word/2010/wordprocessingInk" xmlns:wne="http://schemas.microsoft.com/office/word/2006/wordml" xmlns:wps="http://schemas.microsoft.com/office/word/2010/wordprocessingShape" mc:Ignorable="w14 w15 w16se w16cid w16 w16cex w16sdtdh w16sdtfl w16du wp14">
   <w:p>
     <w:pPr>
       <w:pStyle w:val="Kopfzeile"/>
@@ -1201,7 +2644,7 @@
 </file>
 
 <file path=word/numbering.xml><?xml version="1.0" encoding="utf-8"?>
-<w:numbering xmlns:wpc="http://schemas.microsoft.com/office/word/2010/wordprocessingCanvas" xmlns:cx="http://schemas.microsoft.com/office/drawing/2014/chartex" xmlns:cx1="http://schemas.microsoft.com/office/drawing/2015/9/8/chartex" xmlns:cx2="http://schemas.microsoft.com/office/drawing/2015/10/21/chartex" xmlns:cx3="http://schemas.microsoft.com/office/drawing/2016/5/9/chartex" xmlns:cx4="http://schemas.microsoft.com/office/drawing/2016/5/10/chartex" xmlns:cx5="http://schemas.microsoft.com/office/drawing/2016/5/11/chartex" xmlns:cx6="http://schemas.microsoft.com/office/drawing/2016/5/12/chartex" xmlns:cx7="http://schemas.microsoft.com/office/drawing/2016/5/13/chartex" xmlns:cx8="http://schemas.microsoft.com/office/drawing/2016/5/14/chartex" xmlns:mc="http://schemas.openxmlformats.org/markup-compatibility/2006" xmlns:aink="http://schemas.microsoft.com/office/drawing/2016/ink" xmlns:am3d="http://schemas.microsoft.com/office/drawing/2017/model3d" xmlns:o="urn:schemas-microsoft-com:office:office" xmlns:oel="http://schemas.microsoft.com/office/2019/extlst" xmlns:r="http://schemas.openxmlformats.org/officeDocument/2006/relationships" xmlns:m="http://schemas.openxmlformats.org/officeDocument/2006/math" xmlns:v="urn:schemas-microsoft-com:vml" xmlns:wp14="http://schemas.microsoft.com/office/word/2010/wordprocessingDrawing" xmlns:wp="http://schemas.openxmlformats.org/drawingml/2006/wordprocessingDrawing" xmlns:w10="urn:schemas-microsoft-com:office:word" xmlns:w="http://schemas.openxmlformats.org/wordprocessingml/2006/main" xmlns:w14="http://schemas.microsoft.com/office/word/2010/wordml" xmlns:w15="http://schemas.microsoft.com/office/word/2012/wordml" xmlns:w16cex="http://schemas.microsoft.com/office/word/2018/wordml/cex" xmlns:w16cid="http://schemas.microsoft.com/office/word/2016/wordml/cid" xmlns:w16="http://schemas.microsoft.com/office/word/2018/wordml" xmlns:w16du="http://schemas.microsoft.com/office/word/2023/wordml/word16du" xmlns:w16sdtdh="http://schemas.microsoft.com/office/word/2020/wordml/sdtdatahash" xmlns:w16se="http://schemas.microsoft.com/office/word/2015/wordml/symex" xmlns:wpg="http://schemas.microsoft.com/office/word/2010/wordprocessingGroup" xmlns:wpi="http://schemas.microsoft.com/office/word/2010/wordprocessingInk" xmlns:wne="http://schemas.microsoft.com/office/word/2006/wordml" xmlns:wps="http://schemas.microsoft.com/office/word/2010/wordprocessingShape" mc:Ignorable="w14 w15 w16se w16cid w16 w16cex w16sdtdh w16du wp14">
+<w:numbering xmlns:wpc="http://schemas.microsoft.com/office/word/2010/wordprocessingCanvas" xmlns:cx="http://schemas.microsoft.com/office/drawing/2014/chartex" xmlns:cx1="http://schemas.microsoft.com/office/drawing/2015/9/8/chartex" xmlns:cx2="http://schemas.microsoft.com/office/drawing/2015/10/21/chartex" xmlns:cx3="http://schemas.microsoft.com/office/drawing/2016/5/9/chartex" xmlns:cx4="http://schemas.microsoft.com/office/drawing/2016/5/10/chartex" xmlns:cx5="http://schemas.microsoft.com/office/drawing/2016/5/11/chartex" xmlns:cx6="http://schemas.microsoft.com/office/drawing/2016/5/12/chartex" xmlns:cx7="http://schemas.microsoft.com/office/drawing/2016/5/13/chartex" xmlns:cx8="http://schemas.microsoft.com/office/drawing/2016/5/14/chartex" xmlns:mc="http://schemas.openxmlformats.org/markup-compatibility/2006" xmlns:aink="http://schemas.microsoft.com/office/drawing/2016/ink" xmlns:am3d="http://schemas.microsoft.com/office/drawing/2017/model3d" xmlns:o="urn:schemas-microsoft-com:office:office" xmlns:oel="http://schemas.microsoft.com/office/2019/extlst" xmlns:r="http://schemas.openxmlformats.org/officeDocument/2006/relationships" xmlns:m="http://schemas.openxmlformats.org/officeDocument/2006/math" xmlns:v="urn:schemas-microsoft-com:vml" xmlns:wp14="http://schemas.microsoft.com/office/word/2010/wordprocessingDrawing" xmlns:wp="http://schemas.openxmlformats.org/drawingml/2006/wordprocessingDrawing" xmlns:w10="urn:schemas-microsoft-com:office:word" xmlns:w="http://schemas.openxmlformats.org/wordprocessingml/2006/main" xmlns:w14="http://schemas.microsoft.com/office/word/2010/wordml" xmlns:w15="http://schemas.microsoft.com/office/word/2012/wordml" xmlns:w16cex="http://schemas.microsoft.com/office/word/2018/wordml/cex" xmlns:w16cid="http://schemas.microsoft.com/office/word/2016/wordml/cid" xmlns:w16="http://schemas.microsoft.com/office/word/2018/wordml" xmlns:w16du="http://schemas.microsoft.com/office/word/2023/wordml/word16du" xmlns:w16sdtdh="http://schemas.microsoft.com/office/word/2020/wordml/sdtdatahash" xmlns:w16sdtfl="http://schemas.microsoft.com/office/word/2024/wordml/sdtformatlock" xmlns:w16se="http://schemas.microsoft.com/office/word/2015/wordml/symex" xmlns:wpg="http://schemas.microsoft.com/office/word/2010/wordprocessingGroup" xmlns:wpi="http://schemas.microsoft.com/office/word/2010/wordprocessingInk" xmlns:wne="http://schemas.microsoft.com/office/word/2006/wordml" xmlns:wps="http://schemas.microsoft.com/office/word/2010/wordprocessingShape" mc:Ignorable="w14 w15 w16se w16cid w16 w16cex w16sdtdh w16sdtfl w16du wp14">
   <w:abstractNum w:abstractNumId="0" w15:restartNumberingAfterBreak="0">
     <w:nsid w:val="FFFFFF7C"/>
     <w:multiLevelType w:val="singleLevel"/>
@@ -1388,6 +2831,118 @@
     </w:lvl>
   </w:abstractNum>
   <w:abstractNum w:abstractNumId="10" w15:restartNumberingAfterBreak="0">
+    <w:nsid w:val="119F30D7"/>
+    <w:multiLevelType w:val="hybridMultilevel"/>
+    <w:tmpl w:val="8FAC58E0"/>
+    <w:lvl w:ilvl="0" w:tplc="B1F21A0C">
+      <w:numFmt w:val="bullet"/>
+      <w:lvlText w:val="-"/>
+      <w:lvlJc w:val="left"/>
+      <w:pPr>
+        <w:ind w:left="720" w:hanging="360"/>
+      </w:pPr>
+      <w:rPr>
+        <w:rFonts w:ascii="Arial" w:eastAsiaTheme="minorHAnsi" w:hAnsi="Arial" w:cs="Arial" w:hint="default"/>
+      </w:rPr>
+    </w:lvl>
+    <w:lvl w:ilvl="1" w:tplc="0C070003" w:tentative="1">
+      <w:start w:val="1"/>
+      <w:numFmt w:val="bullet"/>
+      <w:lvlText w:val="o"/>
+      <w:lvlJc w:val="left"/>
+      <w:pPr>
+        <w:ind w:left="1440" w:hanging="360"/>
+      </w:pPr>
+      <w:rPr>
+        <w:rFonts w:ascii="Courier New" w:hAnsi="Courier New" w:cs="Courier New" w:hint="default"/>
+      </w:rPr>
+    </w:lvl>
+    <w:lvl w:ilvl="2" w:tplc="0C070005" w:tentative="1">
+      <w:start w:val="1"/>
+      <w:numFmt w:val="bullet"/>
+      <w:lvlText w:val=""/>
+      <w:lvlJc w:val="left"/>
+      <w:pPr>
+        <w:ind w:left="2160" w:hanging="360"/>
+      </w:pPr>
+      <w:rPr>
+        <w:rFonts w:ascii="Wingdings" w:hAnsi="Wingdings" w:hint="default"/>
+      </w:rPr>
+    </w:lvl>
+    <w:lvl w:ilvl="3" w:tplc="0C070001" w:tentative="1">
+      <w:start w:val="1"/>
+      <w:numFmt w:val="bullet"/>
+      <w:lvlText w:val=""/>
+      <w:lvlJc w:val="left"/>
+      <w:pPr>
+        <w:ind w:left="2880" w:hanging="360"/>
+      </w:pPr>
+      <w:rPr>
+        <w:rFonts w:ascii="Symbol" w:hAnsi="Symbol" w:hint="default"/>
+      </w:rPr>
+    </w:lvl>
+    <w:lvl w:ilvl="4" w:tplc="0C070003" w:tentative="1">
+      <w:start w:val="1"/>
+      <w:numFmt w:val="bullet"/>
+      <w:lvlText w:val="o"/>
+      <w:lvlJc w:val="left"/>
+      <w:pPr>
+        <w:ind w:left="3600" w:hanging="360"/>
+      </w:pPr>
+      <w:rPr>
+        <w:rFonts w:ascii="Courier New" w:hAnsi="Courier New" w:cs="Courier New" w:hint="default"/>
+      </w:rPr>
+    </w:lvl>
+    <w:lvl w:ilvl="5" w:tplc="0C070005" w:tentative="1">
+      <w:start w:val="1"/>
+      <w:numFmt w:val="bullet"/>
+      <w:lvlText w:val=""/>
+      <w:lvlJc w:val="left"/>
+      <w:pPr>
+        <w:ind w:left="4320" w:hanging="360"/>
+      </w:pPr>
+      <w:rPr>
+        <w:rFonts w:ascii="Wingdings" w:hAnsi="Wingdings" w:hint="default"/>
+      </w:rPr>
+    </w:lvl>
+    <w:lvl w:ilvl="6" w:tplc="0C070001" w:tentative="1">
+      <w:start w:val="1"/>
+      <w:numFmt w:val="bullet"/>
+      <w:lvlText w:val=""/>
+      <w:lvlJc w:val="left"/>
+      <w:pPr>
+        <w:ind w:left="5040" w:hanging="360"/>
+      </w:pPr>
+      <w:rPr>
+        <w:rFonts w:ascii="Symbol" w:hAnsi="Symbol" w:hint="default"/>
+      </w:rPr>
+    </w:lvl>
+    <w:lvl w:ilvl="7" w:tplc="0C070003" w:tentative="1">
+      <w:start w:val="1"/>
+      <w:numFmt w:val="bullet"/>
+      <w:lvlText w:val="o"/>
+      <w:lvlJc w:val="left"/>
+      <w:pPr>
+        <w:ind w:left="5760" w:hanging="360"/>
+      </w:pPr>
+      <w:rPr>
+        <w:rFonts w:ascii="Courier New" w:hAnsi="Courier New" w:cs="Courier New" w:hint="default"/>
+      </w:rPr>
+    </w:lvl>
+    <w:lvl w:ilvl="8" w:tplc="0C070005" w:tentative="1">
+      <w:start w:val="1"/>
+      <w:numFmt w:val="bullet"/>
+      <w:lvlText w:val=""/>
+      <w:lvlJc w:val="left"/>
+      <w:pPr>
+        <w:ind w:left="6480" w:hanging="360"/>
+      </w:pPr>
+      <w:rPr>
+        <w:rFonts w:ascii="Wingdings" w:hAnsi="Wingdings" w:hint="default"/>
+      </w:rPr>
+    </w:lvl>
+  </w:abstractNum>
+  <w:abstractNum w:abstractNumId="11" w15:restartNumberingAfterBreak="0">
     <w:nsid w:val="19CE29BD"/>
     <w:multiLevelType w:val="hybridMultilevel"/>
     <w:tmpl w:val="C734D12C"/>
@@ -1488,6 +3043,118 @@
       </w:rPr>
     </w:lvl>
     <w:lvl w:ilvl="8" w:tplc="08090005" w:tentative="1">
+      <w:start w:val="1"/>
+      <w:numFmt w:val="bullet"/>
+      <w:lvlText w:val=""/>
+      <w:lvlJc w:val="left"/>
+      <w:pPr>
+        <w:ind w:left="6480" w:hanging="360"/>
+      </w:pPr>
+      <w:rPr>
+        <w:rFonts w:ascii="Wingdings" w:hAnsi="Wingdings" w:hint="default"/>
+      </w:rPr>
+    </w:lvl>
+  </w:abstractNum>
+  <w:abstractNum w:abstractNumId="12" w15:restartNumberingAfterBreak="0">
+    <w:nsid w:val="5D427754"/>
+    <w:multiLevelType w:val="hybridMultilevel"/>
+    <w:tmpl w:val="6CA6896A"/>
+    <w:lvl w:ilvl="0" w:tplc="B1F21A0C">
+      <w:numFmt w:val="bullet"/>
+      <w:lvlText w:val="-"/>
+      <w:lvlJc w:val="left"/>
+      <w:pPr>
+        <w:ind w:left="720" w:hanging="360"/>
+      </w:pPr>
+      <w:rPr>
+        <w:rFonts w:ascii="Arial" w:eastAsiaTheme="minorHAnsi" w:hAnsi="Arial" w:cs="Arial" w:hint="default"/>
+      </w:rPr>
+    </w:lvl>
+    <w:lvl w:ilvl="1" w:tplc="0C070003" w:tentative="1">
+      <w:start w:val="1"/>
+      <w:numFmt w:val="bullet"/>
+      <w:lvlText w:val="o"/>
+      <w:lvlJc w:val="left"/>
+      <w:pPr>
+        <w:ind w:left="1440" w:hanging="360"/>
+      </w:pPr>
+      <w:rPr>
+        <w:rFonts w:ascii="Courier New" w:hAnsi="Courier New" w:cs="Courier New" w:hint="default"/>
+      </w:rPr>
+    </w:lvl>
+    <w:lvl w:ilvl="2" w:tplc="0C070005" w:tentative="1">
+      <w:start w:val="1"/>
+      <w:numFmt w:val="bullet"/>
+      <w:lvlText w:val=""/>
+      <w:lvlJc w:val="left"/>
+      <w:pPr>
+        <w:ind w:left="2160" w:hanging="360"/>
+      </w:pPr>
+      <w:rPr>
+        <w:rFonts w:ascii="Wingdings" w:hAnsi="Wingdings" w:hint="default"/>
+      </w:rPr>
+    </w:lvl>
+    <w:lvl w:ilvl="3" w:tplc="0C070001" w:tentative="1">
+      <w:start w:val="1"/>
+      <w:numFmt w:val="bullet"/>
+      <w:lvlText w:val=""/>
+      <w:lvlJc w:val="left"/>
+      <w:pPr>
+        <w:ind w:left="2880" w:hanging="360"/>
+      </w:pPr>
+      <w:rPr>
+        <w:rFonts w:ascii="Symbol" w:hAnsi="Symbol" w:hint="default"/>
+      </w:rPr>
+    </w:lvl>
+    <w:lvl w:ilvl="4" w:tplc="0C070003" w:tentative="1">
+      <w:start w:val="1"/>
+      <w:numFmt w:val="bullet"/>
+      <w:lvlText w:val="o"/>
+      <w:lvlJc w:val="left"/>
+      <w:pPr>
+        <w:ind w:left="3600" w:hanging="360"/>
+      </w:pPr>
+      <w:rPr>
+        <w:rFonts w:ascii="Courier New" w:hAnsi="Courier New" w:cs="Courier New" w:hint="default"/>
+      </w:rPr>
+    </w:lvl>
+    <w:lvl w:ilvl="5" w:tplc="0C070005" w:tentative="1">
+      <w:start w:val="1"/>
+      <w:numFmt w:val="bullet"/>
+      <w:lvlText w:val=""/>
+      <w:lvlJc w:val="left"/>
+      <w:pPr>
+        <w:ind w:left="4320" w:hanging="360"/>
+      </w:pPr>
+      <w:rPr>
+        <w:rFonts w:ascii="Wingdings" w:hAnsi="Wingdings" w:hint="default"/>
+      </w:rPr>
+    </w:lvl>
+    <w:lvl w:ilvl="6" w:tplc="0C070001" w:tentative="1">
+      <w:start w:val="1"/>
+      <w:numFmt w:val="bullet"/>
+      <w:lvlText w:val=""/>
+      <w:lvlJc w:val="left"/>
+      <w:pPr>
+        <w:ind w:left="5040" w:hanging="360"/>
+      </w:pPr>
+      <w:rPr>
+        <w:rFonts w:ascii="Symbol" w:hAnsi="Symbol" w:hint="default"/>
+      </w:rPr>
+    </w:lvl>
+    <w:lvl w:ilvl="7" w:tplc="0C070003" w:tentative="1">
+      <w:start w:val="1"/>
+      <w:numFmt w:val="bullet"/>
+      <w:lvlText w:val="o"/>
+      <w:lvlJc w:val="left"/>
+      <w:pPr>
+        <w:ind w:left="5760" w:hanging="360"/>
+      </w:pPr>
+      <w:rPr>
+        <w:rFonts w:ascii="Courier New" w:hAnsi="Courier New" w:cs="Courier New" w:hint="default"/>
+      </w:rPr>
+    </w:lvl>
+    <w:lvl w:ilvl="8" w:tplc="0C070005" w:tentative="1">
       <w:start w:val="1"/>
       <w:numFmt w:val="bullet"/>
       <w:lvlText w:val=""/>
@@ -1531,13 +3198,19 @@
     <w:abstractNumId w:val="0"/>
   </w:num>
   <w:num w:numId="11" w16cid:durableId="1776486073">
+    <w:abstractNumId w:val="11"/>
+  </w:num>
+  <w:num w:numId="12" w16cid:durableId="1491484291">
     <w:abstractNumId w:val="10"/>
+  </w:num>
+  <w:num w:numId="13" w16cid:durableId="1326742838">
+    <w:abstractNumId w:val="12"/>
   </w:num>
 </w:numbering>
 </file>
 
 <file path=word/styles.xml><?xml version="1.0" encoding="utf-8"?>
-<w:styles xmlns:mc="http://schemas.openxmlformats.org/markup-compatibility/2006" xmlns:r="http://schemas.openxmlformats.org/officeDocument/2006/relationships" xmlns:w="http://schemas.openxmlformats.org/wordprocessingml/2006/main" xmlns:w14="http://schemas.microsoft.com/office/word/2010/wordml" xmlns:w15="http://schemas.microsoft.com/office/word/2012/wordml" xmlns:w16cex="http://schemas.microsoft.com/office/word/2018/wordml/cex" xmlns:w16cid="http://schemas.microsoft.com/office/word/2016/wordml/cid" xmlns:w16="http://schemas.microsoft.com/office/word/2018/wordml" xmlns:w16du="http://schemas.microsoft.com/office/word/2023/wordml/word16du" xmlns:w16sdtdh="http://schemas.microsoft.com/office/word/2020/wordml/sdtdatahash" xmlns:w16se="http://schemas.microsoft.com/office/word/2015/wordml/symex" mc:Ignorable="w14 w15 w16se w16cid w16 w16cex w16sdtdh w16du">
+<w:styles xmlns:mc="http://schemas.openxmlformats.org/markup-compatibility/2006" xmlns:r="http://schemas.openxmlformats.org/officeDocument/2006/relationships" xmlns:w="http://schemas.openxmlformats.org/wordprocessingml/2006/main" xmlns:w14="http://schemas.microsoft.com/office/word/2010/wordml" xmlns:w15="http://schemas.microsoft.com/office/word/2012/wordml" xmlns:w16cex="http://schemas.microsoft.com/office/word/2018/wordml/cex" xmlns:w16cid="http://schemas.microsoft.com/office/word/2016/wordml/cid" xmlns:w16="http://schemas.microsoft.com/office/word/2018/wordml" xmlns:w16du="http://schemas.microsoft.com/office/word/2023/wordml/word16du" xmlns:w16sdtdh="http://schemas.microsoft.com/office/word/2020/wordml/sdtdatahash" xmlns:w16sdtfl="http://schemas.microsoft.com/office/word/2024/wordml/sdtformatlock" xmlns:w16se="http://schemas.microsoft.com/office/word/2015/wordml/symex" mc:Ignorable="w14 w15 w16se w16cid w16 w16cex w16sdtdh w16sdtfl w16du">
   <w:docDefaults>
     <w:rPrDefault>
       <w:rPr>
@@ -2143,7 +3816,6 @@
   <w:style w:type="character" w:default="1" w:styleId="Absatz-Standardschriftart">
     <w:name w:val="Default Paragraph Font"/>
     <w:uiPriority w:val="1"/>
-    <w:semiHidden/>
     <w:unhideWhenUsed/>
   </w:style>
   <w:style w:type="table" w:default="1" w:styleId="NormaleTabelle">
@@ -2835,11 +4507,51 @@
       <w:szCs w:val="21"/>
     </w:rPr>
   </w:style>
+  <w:style w:type="paragraph" w:customStyle="1" w:styleId="CitaviBibliographyHeading">
+    <w:name w:val="Citavi Bibliography Heading"/>
+    <w:basedOn w:val="Standard"/>
+    <w:link w:val="CitaviBibliographyHeadingZchn"/>
+    <w:uiPriority w:val="99"/>
+    <w:rsid w:val="00DB3519"/>
+  </w:style>
+  <w:style w:type="character" w:customStyle="1" w:styleId="CitaviBibliographyHeadingZchn">
+    <w:name w:val="Citavi Bibliography Heading Zchn"/>
+    <w:basedOn w:val="Absatz-Standardschriftart"/>
+    <w:link w:val="CitaviBibliographyHeading"/>
+    <w:rsid w:val="00DB3519"/>
+    <w:rPr>
+      <w:rFonts w:ascii="Arial" w:hAnsi="Arial"/>
+    </w:rPr>
+  </w:style>
+  <w:style w:type="paragraph" w:customStyle="1" w:styleId="CitaviBibliographyEntry">
+    <w:name w:val="Citavi Bibliography Entry"/>
+    <w:basedOn w:val="Standard"/>
+    <w:link w:val="CitaviBibliographyEntryZchn"/>
+    <w:uiPriority w:val="99"/>
+    <w:rsid w:val="00DB3519"/>
+    <w:pPr>
+      <w:tabs>
+        <w:tab w:val="left" w:pos="397"/>
+      </w:tabs>
+      <w:spacing w:after="0"/>
+      <w:ind w:left="397" w:hanging="397"/>
+    </w:pPr>
+  </w:style>
+  <w:style w:type="character" w:customStyle="1" w:styleId="CitaviBibliographyEntryZchn">
+    <w:name w:val="Citavi Bibliography Entry Zchn"/>
+    <w:basedOn w:val="Absatz-Standardschriftart"/>
+    <w:link w:val="CitaviBibliographyEntry"/>
+    <w:uiPriority w:val="99"/>
+    <w:rsid w:val="00DB3519"/>
+    <w:rPr>
+      <w:rFonts w:ascii="Arial" w:hAnsi="Arial"/>
+    </w:rPr>
+  </w:style>
 </w:styles>
 </file>
 
 <file path=word/glossary/document.xml><?xml version="1.0" encoding="utf-8"?>
-<w:glossaryDocument xmlns:wpc="http://schemas.microsoft.com/office/word/2010/wordprocessingCanvas" xmlns:cx="http://schemas.microsoft.com/office/drawing/2014/chartex" xmlns:cx1="http://schemas.microsoft.com/office/drawing/2015/9/8/chartex" xmlns:cx2="http://schemas.microsoft.com/office/drawing/2015/10/21/chartex" xmlns:cx3="http://schemas.microsoft.com/office/drawing/2016/5/9/chartex" xmlns:cx4="http://schemas.microsoft.com/office/drawing/2016/5/10/chartex" xmlns:cx5="http://schemas.microsoft.com/office/drawing/2016/5/11/chartex" xmlns:cx6="http://schemas.microsoft.com/office/drawing/2016/5/12/chartex" xmlns:cx7="http://schemas.microsoft.com/office/drawing/2016/5/13/chartex" xmlns:cx8="http://schemas.microsoft.com/office/drawing/2016/5/14/chartex" xmlns:mc="http://schemas.openxmlformats.org/markup-compatibility/2006" xmlns:aink="http://schemas.microsoft.com/office/drawing/2016/ink" xmlns:am3d="http://schemas.microsoft.com/office/drawing/2017/model3d" xmlns:o="urn:schemas-microsoft-com:office:office" xmlns:oel="http://schemas.microsoft.com/office/2019/extlst" xmlns:r="http://schemas.openxmlformats.org/officeDocument/2006/relationships" xmlns:m="http://schemas.openxmlformats.org/officeDocument/2006/math" xmlns:v="urn:schemas-microsoft-com:vml" xmlns:wp14="http://schemas.microsoft.com/office/word/2010/wordprocessingDrawing" xmlns:wp="http://schemas.openxmlformats.org/drawingml/2006/wordprocessingDrawing" xmlns:w10="urn:schemas-microsoft-com:office:word" xmlns:w="http://schemas.openxmlformats.org/wordprocessingml/2006/main" xmlns:w14="http://schemas.microsoft.com/office/word/2010/wordml" xmlns:w15="http://schemas.microsoft.com/office/word/2012/wordml" xmlns:w16cex="http://schemas.microsoft.com/office/word/2018/wordml/cex" xmlns:w16cid="http://schemas.microsoft.com/office/word/2016/wordml/cid" xmlns:w16="http://schemas.microsoft.com/office/word/2018/wordml" xmlns:w16du="http://schemas.microsoft.com/office/word/2023/wordml/word16du" xmlns:w16sdtdh="http://schemas.microsoft.com/office/word/2020/wordml/sdtdatahash" xmlns:w16se="http://schemas.microsoft.com/office/word/2015/wordml/symex" xmlns:wpg="http://schemas.microsoft.com/office/word/2010/wordprocessingGroup" xmlns:wpi="http://schemas.microsoft.com/office/word/2010/wordprocessingInk" xmlns:wne="http://schemas.microsoft.com/office/word/2006/wordml" xmlns:wps="http://schemas.microsoft.com/office/word/2010/wordprocessingShape" mc:Ignorable="w14 w15 w16se w16cid w16 w16cex w16sdtdh w16du wp14">
+<w:glossaryDocument xmlns:wpc="http://schemas.microsoft.com/office/word/2010/wordprocessingCanvas" xmlns:cx="http://schemas.microsoft.com/office/drawing/2014/chartex" xmlns:cx1="http://schemas.microsoft.com/office/drawing/2015/9/8/chartex" xmlns:cx2="http://schemas.microsoft.com/office/drawing/2015/10/21/chartex" xmlns:cx3="http://schemas.microsoft.com/office/drawing/2016/5/9/chartex" xmlns:cx4="http://schemas.microsoft.com/office/drawing/2016/5/10/chartex" xmlns:cx5="http://schemas.microsoft.com/office/drawing/2016/5/11/chartex" xmlns:cx6="http://schemas.microsoft.com/office/drawing/2016/5/12/chartex" xmlns:cx7="http://schemas.microsoft.com/office/drawing/2016/5/13/chartex" xmlns:cx8="http://schemas.microsoft.com/office/drawing/2016/5/14/chartex" xmlns:mc="http://schemas.openxmlformats.org/markup-compatibility/2006" xmlns:aink="http://schemas.microsoft.com/office/drawing/2016/ink" xmlns:am3d="http://schemas.microsoft.com/office/drawing/2017/model3d" xmlns:o="urn:schemas-microsoft-com:office:office" xmlns:oel="http://schemas.microsoft.com/office/2019/extlst" xmlns:r="http://schemas.openxmlformats.org/officeDocument/2006/relationships" xmlns:m="http://schemas.openxmlformats.org/officeDocument/2006/math" xmlns:v="urn:schemas-microsoft-com:vml" xmlns:wp14="http://schemas.microsoft.com/office/word/2010/wordprocessingDrawing" xmlns:wp="http://schemas.openxmlformats.org/drawingml/2006/wordprocessingDrawing" xmlns:w10="urn:schemas-microsoft-com:office:word" xmlns:w="http://schemas.openxmlformats.org/wordprocessingml/2006/main" xmlns:w14="http://schemas.microsoft.com/office/word/2010/wordml" xmlns:w15="http://schemas.microsoft.com/office/word/2012/wordml" xmlns:w16cex="http://schemas.microsoft.com/office/word/2018/wordml/cex" xmlns:w16cid="http://schemas.microsoft.com/office/word/2016/wordml/cid" xmlns:w16="http://schemas.microsoft.com/office/word/2018/wordml" xmlns:w16du="http://schemas.microsoft.com/office/word/2023/wordml/word16du" xmlns:w16sdtdh="http://schemas.microsoft.com/office/word/2020/wordml/sdtdatahash" xmlns:w16sdtfl="http://schemas.microsoft.com/office/word/2024/wordml/sdtformatlock" xmlns:w16se="http://schemas.microsoft.com/office/word/2015/wordml/symex" xmlns:wpg="http://schemas.microsoft.com/office/word/2010/wordprocessingGroup" xmlns:wpi="http://schemas.microsoft.com/office/word/2010/wordprocessingInk" xmlns:wne="http://schemas.microsoft.com/office/word/2006/wordml" xmlns:wps="http://schemas.microsoft.com/office/word/2010/wordprocessingShape" mc:Ignorable="w14 w15 w16se w16cid w16 w16cex w16sdtdh w16sdtfl w16du wp14">
   <w:docParts>
     <w:docPart>
       <w:docPartPr>
@@ -2871,12 +4583,38 @@
         </w:p>
       </w:docPartBody>
     </w:docPart>
+    <w:docPart>
+      <w:docPartPr>
+        <w:name w:val="DefaultPlaceholder_-1854013440"/>
+        <w:category>
+          <w:name w:val="Allgemein"/>
+          <w:gallery w:val="placeholder"/>
+        </w:category>
+        <w:types>
+          <w:type w:val="bbPlcHdr"/>
+        </w:types>
+        <w:behaviors>
+          <w:behavior w:val="content"/>
+        </w:behaviors>
+        <w:guid w:val="{A6BD74D1-D2FE-4309-90E4-4B47D21D869D}"/>
+      </w:docPartPr>
+      <w:docPartBody>
+        <w:p>
+          <w:r>
+            <w:rPr>
+              <w:rStyle w:val="Platzhaltertext"/>
+            </w:rPr>
+            <w:t>Klicken oder tippen Sie hier, um Text einzugeben.</w:t>
+          </w:r>
+        </w:p>
+      </w:docPartBody>
+    </w:docPart>
   </w:docParts>
 </w:glossaryDocument>
 </file>
 
 <file path=word/glossary/fontTable.xml><?xml version="1.0" encoding="utf-8"?>
-<w:fonts xmlns:mc="http://schemas.openxmlformats.org/markup-compatibility/2006" xmlns:r="http://schemas.openxmlformats.org/officeDocument/2006/relationships" xmlns:w="http://schemas.openxmlformats.org/wordprocessingml/2006/main" xmlns:w14="http://schemas.microsoft.com/office/word/2010/wordml" xmlns:w15="http://schemas.microsoft.com/office/word/2012/wordml" xmlns:w16cex="http://schemas.microsoft.com/office/word/2018/wordml/cex" xmlns:w16cid="http://schemas.microsoft.com/office/word/2016/wordml/cid" xmlns:w16="http://schemas.microsoft.com/office/word/2018/wordml" xmlns:w16du="http://schemas.microsoft.com/office/word/2023/wordml/word16du" xmlns:w16sdtdh="http://schemas.microsoft.com/office/word/2020/wordml/sdtdatahash" xmlns:w16se="http://schemas.microsoft.com/office/word/2015/wordml/symex" mc:Ignorable="w14 w15 w16se w16cid w16 w16cex w16sdtdh w16du">
+<w:fonts xmlns:mc="http://schemas.openxmlformats.org/markup-compatibility/2006" xmlns:r="http://schemas.openxmlformats.org/officeDocument/2006/relationships" xmlns:w="http://schemas.openxmlformats.org/wordprocessingml/2006/main" xmlns:w14="http://schemas.microsoft.com/office/word/2010/wordml" xmlns:w15="http://schemas.microsoft.com/office/word/2012/wordml" xmlns:w16cex="http://schemas.microsoft.com/office/word/2018/wordml/cex" xmlns:w16cid="http://schemas.microsoft.com/office/word/2016/wordml/cid" xmlns:w16="http://schemas.microsoft.com/office/word/2018/wordml" xmlns:w16du="http://schemas.microsoft.com/office/word/2023/wordml/word16du" xmlns:w16sdtdh="http://schemas.microsoft.com/office/word/2020/wordml/sdtdatahash" xmlns:w16sdtfl="http://schemas.microsoft.com/office/word/2024/wordml/sdtformatlock" xmlns:w16se="http://schemas.microsoft.com/office/word/2015/wordml/symex" mc:Ignorable="w14 w15 w16se w16cid w16 w16cex w16sdtdh w16sdtfl w16du">
   <w:font w:name="Symbol">
     <w:panose1 w:val="05050102010706020507"/>
     <w:charset w:val="02"/>
@@ -2888,6 +4626,13 @@
     <w:panose1 w:val="02020603050405020304"/>
     <w:charset w:val="00"/>
     <w:family w:val="roman"/>
+    <w:pitch w:val="variable"/>
+    <w:sig w:usb0="E0002EFF" w:usb1="C000785B" w:usb2="00000009" w:usb3="00000000" w:csb0="000001FF" w:csb1="00000000"/>
+  </w:font>
+  <w:font w:name="Arial">
+    <w:panose1 w:val="020B0604020202020204"/>
+    <w:charset w:val="00"/>
+    <w:family w:val="swiss"/>
     <w:pitch w:val="variable"/>
     <w:sig w:usb0="E0002EFF" w:usb1="C000785B" w:usb2="00000009" w:usb3="00000000" w:csb0="000001FF" w:csb1="00000000"/>
   </w:font>
@@ -2905,13 +4650,6 @@
     <w:pitch w:val="variable"/>
     <w:sig w:usb0="00000000" w:usb1="10000000" w:usb2="00000000" w:usb3="00000000" w:csb0="80000000" w:csb1="00000000"/>
   </w:font>
-  <w:font w:name="Arial">
-    <w:panose1 w:val="020B0604020202020204"/>
-    <w:charset w:val="00"/>
-    <w:family w:val="swiss"/>
-    <w:pitch w:val="variable"/>
-    <w:sig w:usb0="E0002EFF" w:usb1="C000785B" w:usb2="00000009" w:usb3="00000000" w:csb0="000001FF" w:csb1="00000000"/>
-  </w:font>
   <w:font w:name="Aptos">
     <w:charset w:val="00"/>
     <w:family w:val="swiss"/>
@@ -2928,7 +4666,7 @@
 </file>
 
 <file path=word/glossary/settings.xml><?xml version="1.0" encoding="utf-8"?>
-<w:settings xmlns:mc="http://schemas.openxmlformats.org/markup-compatibility/2006" xmlns:o="urn:schemas-microsoft-com:office:office" xmlns:r="http://schemas.openxmlformats.org/officeDocument/2006/relationships" xmlns:m="http://schemas.openxmlformats.org/officeDocument/2006/math" xmlns:v="urn:schemas-microsoft-com:vml" xmlns:w10="urn:schemas-microsoft-com:office:word" xmlns:w="http://schemas.openxmlformats.org/wordprocessingml/2006/main" xmlns:w14="http://schemas.microsoft.com/office/word/2010/wordml" xmlns:w15="http://schemas.microsoft.com/office/word/2012/wordml" xmlns:w16cex="http://schemas.microsoft.com/office/word/2018/wordml/cex" xmlns:w16cid="http://schemas.microsoft.com/office/word/2016/wordml/cid" xmlns:w16="http://schemas.microsoft.com/office/word/2018/wordml" xmlns:w16du="http://schemas.microsoft.com/office/word/2023/wordml/word16du" xmlns:w16sdtdh="http://schemas.microsoft.com/office/word/2020/wordml/sdtdatahash" xmlns:w16se="http://schemas.microsoft.com/office/word/2015/wordml/symex" xmlns:sl="http://schemas.openxmlformats.org/schemaLibrary/2006/main" mc:Ignorable="w14 w15 w16se w16cid w16 w16cex w16sdtdh w16du">
+<w:settings xmlns:mc="http://schemas.openxmlformats.org/markup-compatibility/2006" xmlns:o="urn:schemas-microsoft-com:office:office" xmlns:r="http://schemas.openxmlformats.org/officeDocument/2006/relationships" xmlns:m="http://schemas.openxmlformats.org/officeDocument/2006/math" xmlns:v="urn:schemas-microsoft-com:vml" xmlns:w10="urn:schemas-microsoft-com:office:word" xmlns:w="http://schemas.openxmlformats.org/wordprocessingml/2006/main" xmlns:w14="http://schemas.microsoft.com/office/word/2010/wordml" xmlns:w15="http://schemas.microsoft.com/office/word/2012/wordml" xmlns:w16cex="http://schemas.microsoft.com/office/word/2018/wordml/cex" xmlns:w16cid="http://schemas.microsoft.com/office/word/2016/wordml/cid" xmlns:w16="http://schemas.microsoft.com/office/word/2018/wordml" xmlns:w16du="http://schemas.microsoft.com/office/word/2023/wordml/word16du" xmlns:w16sdtdh="http://schemas.microsoft.com/office/word/2020/wordml/sdtdatahash" xmlns:w16sdtfl="http://schemas.microsoft.com/office/word/2024/wordml/sdtformatlock" xmlns:w16se="http://schemas.microsoft.com/office/word/2015/wordml/symex" xmlns:sl="http://schemas.openxmlformats.org/schemaLibrary/2006/main" mc:Ignorable="w14 w15 w16se w16cid w16 w16cex w16sdtdh w16sdtfl w16du">
   <w:view w:val="normal"/>
   <w:defaultTabStop w:val="708"/>
   <w:hyphenationZone w:val="425"/>
@@ -2945,6 +4683,9 @@
   <w:rsids>
     <w:rsidRoot w:val="00FA6919"/>
     <w:rsid w:val="001C27B8"/>
+    <w:rsid w:val="00570805"/>
+    <w:rsid w:val="007144EC"/>
+    <w:rsid w:val="00F25329"/>
     <w:rsid w:val="00FA6919"/>
   </w:rsids>
   <m:mathPr>
@@ -2969,7 +4710,7 @@
 </file>
 
 <file path=word/glossary/styles.xml><?xml version="1.0" encoding="utf-8"?>
-<w:styles xmlns:mc="http://schemas.openxmlformats.org/markup-compatibility/2006" xmlns:r="http://schemas.openxmlformats.org/officeDocument/2006/relationships" xmlns:w="http://schemas.openxmlformats.org/wordprocessingml/2006/main" xmlns:w14="http://schemas.microsoft.com/office/word/2010/wordml" xmlns:w15="http://schemas.microsoft.com/office/word/2012/wordml" xmlns:w16cex="http://schemas.microsoft.com/office/word/2018/wordml/cex" xmlns:w16cid="http://schemas.microsoft.com/office/word/2016/wordml/cid" xmlns:w16="http://schemas.microsoft.com/office/word/2018/wordml" xmlns:w16du="http://schemas.microsoft.com/office/word/2023/wordml/word16du" xmlns:w16sdtdh="http://schemas.microsoft.com/office/word/2020/wordml/sdtdatahash" xmlns:w16se="http://schemas.microsoft.com/office/word/2015/wordml/symex" mc:Ignorable="w14 w15 w16se w16cid w16 w16cex w16sdtdh w16du">
+<w:styles xmlns:mc="http://schemas.openxmlformats.org/markup-compatibility/2006" xmlns:r="http://schemas.openxmlformats.org/officeDocument/2006/relationships" xmlns:w="http://schemas.openxmlformats.org/wordprocessingml/2006/main" xmlns:w14="http://schemas.microsoft.com/office/word/2010/wordml" xmlns:w15="http://schemas.microsoft.com/office/word/2012/wordml" xmlns:w16cex="http://schemas.microsoft.com/office/word/2018/wordml/cex" xmlns:w16cid="http://schemas.microsoft.com/office/word/2016/wordml/cid" xmlns:w16="http://schemas.microsoft.com/office/word/2018/wordml" xmlns:w16du="http://schemas.microsoft.com/office/word/2023/wordml/word16du" xmlns:w16sdtdh="http://schemas.microsoft.com/office/word/2020/wordml/sdtdatahash" xmlns:w16sdtfl="http://schemas.microsoft.com/office/word/2024/wordml/sdtformatlock" xmlns:w16se="http://schemas.microsoft.com/office/word/2015/wordml/symex" mc:Ignorable="w14 w15 w16se w16cid w16 w16cex w16sdtdh w16sdtfl w16du">
   <w:docDefaults>
     <w:rPrDefault>
       <w:rPr>
@@ -3401,24 +5142,19 @@
     <w:basedOn w:val="Absatz-Standardschriftart"/>
     <w:uiPriority w:val="99"/>
     <w:semiHidden/>
+    <w:rsid w:val="00570805"/>
     <w:rPr>
       <w:color w:val="808080"/>
     </w:rPr>
   </w:style>
-  <w:style w:type="paragraph" w:customStyle="1" w:styleId="1BCA9E2480034731B0D8BBF2F888F568">
-    <w:name w:val="1BCA9E2480034731B0D8BBF2F888F568"/>
-  </w:style>
   <w:style w:type="paragraph" w:customStyle="1" w:styleId="CC93A819A024460FA8278A5C607529A2">
     <w:name w:val="CC93A819A024460FA8278A5C607529A2"/>
-  </w:style>
-  <w:style w:type="paragraph" w:customStyle="1" w:styleId="97171492E47B433D9FC127A8811B42B2">
-    <w:name w:val="97171492E47B433D9FC127A8811B42B2"/>
   </w:style>
 </w:styles>
 </file>
 
 <file path=word/glossary/webSettings.xml><?xml version="1.0" encoding="utf-8"?>
-<w:webSettings xmlns:mc="http://schemas.openxmlformats.org/markup-compatibility/2006" xmlns:r="http://schemas.openxmlformats.org/officeDocument/2006/relationships" xmlns:w="http://schemas.openxmlformats.org/wordprocessingml/2006/main" xmlns:w14="http://schemas.microsoft.com/office/word/2010/wordml" xmlns:w15="http://schemas.microsoft.com/office/word/2012/wordml" xmlns:w16cex="http://schemas.microsoft.com/office/word/2018/wordml/cex" xmlns:w16cid="http://schemas.microsoft.com/office/word/2016/wordml/cid" xmlns:w16="http://schemas.microsoft.com/office/word/2018/wordml" xmlns:w16du="http://schemas.microsoft.com/office/word/2023/wordml/word16du" xmlns:w16sdtdh="http://schemas.microsoft.com/office/word/2020/wordml/sdtdatahash" xmlns:w16se="http://schemas.microsoft.com/office/word/2015/wordml/symex" mc:Ignorable="w14 w15 w16se w16cid w16 w16cex w16sdtdh w16du">
+<w:webSettings xmlns:mc="http://schemas.openxmlformats.org/markup-compatibility/2006" xmlns:r="http://schemas.openxmlformats.org/officeDocument/2006/relationships" xmlns:w="http://schemas.openxmlformats.org/wordprocessingml/2006/main" xmlns:w14="http://schemas.microsoft.com/office/word/2010/wordml" xmlns:w15="http://schemas.microsoft.com/office/word/2012/wordml" xmlns:w16cex="http://schemas.microsoft.com/office/word/2018/wordml/cex" xmlns:w16cid="http://schemas.microsoft.com/office/word/2016/wordml/cid" xmlns:w16="http://schemas.microsoft.com/office/word/2018/wordml" xmlns:w16du="http://schemas.microsoft.com/office/word/2023/wordml/word16du" xmlns:w16sdtdh="http://schemas.microsoft.com/office/word/2020/wordml/sdtdatahash" xmlns:w16sdtfl="http://schemas.microsoft.com/office/word/2024/wordml/sdtformatlock" xmlns:w16se="http://schemas.microsoft.com/office/word/2015/wordml/symex" mc:Ignorable="w14 w15 w16se w16cid w16 w16cex w16sdtdh w16sdtfl w16du">
   <w:optimizeForBrowser/>
   <w:allowPNG/>
 </w:webSettings>
@@ -3685,7 +5421,32 @@
 </a:theme>
 </file>
 
-<file path=customXml/item1.xml><?xml version="1.0" encoding="utf-8"?>
+<file path=customXml/item1.xml>��< ? x m l   v e r s i o n = " 1 . 0 "   e n c o d i n g = " u t f - 1 6 " ? > < D o c u m e n t S e t t i n g s   x m l n s : x s i = " h t t p : / / w w w . w 3 . o r g / 2 0 0 1 / X M L S c h e m a - i n s t a n c e "   x m l n s : x s d = " h t t p : / / w w w . w 3 . o r g / 2 0 0 1 / X M L S c h e m a "   x m l n s = " h t t p : / / w w w . z h a w . c h / A c c e s s i b i l i t y A d d I n " > + 
+     < C h e c k H e a d i n g H i e r a r c h y > t r u e < / C h e c k H e a d i n g H i e r a r c h y > + 
+     < C h e c k R e a d i n g O r d e r > f a l s e < / C h e c k R e a d i n g O r d e r > + 
+     < C h e c k T a b l e H e a d e r > t r u e < / C h e c k T a b l e H e a d e r > + 
+     < C h e c k D o c T i t l e > t r u e < / C h e c k D o c T i t l e > + 
+     < C h e c k L a n g u a g e S e t t i n g > t r u e < / C h e c k L a n g u a g e S e t t i n g > + 
+     < C h e c k A l t T e x t > t r u e < / C h e c k A l t T e x t > + 
+     < C h e c k T e x t S i z e > f a l s e < / C h e c k T e x t S i z e > + 
+     < C h e c k S c r e e n T i p > t r u e < / C h e c k S c r e e n T i p > + 
+     < S h o w S h a p e N a m e C o l u m n > f a l s e < / S h o w S h a p e N a m e C o l u m n > + 
+     < S h o w I s s u e D e s c r i p t i o n > t r u e < / S h o w I s s u e D e s c r i p t i o n > + 
+ < / D o c u m e n t S e t t i n g s > 
+</file>
+
+<file path=customXml/item2.xml><?xml version="1.0" encoding="utf-8"?>
 <b:Sources xmlns:b="http://schemas.openxmlformats.org/officeDocument/2006/bibliography" xmlns="http://schemas.openxmlformats.org/officeDocument/2006/bibliography" SelectedStyle="\APASixthEditionOfficeOnline.xsl" StyleName="APA" Version="6">
   <b:Source>
     <b:Tag>Zit22</b:Tag>
@@ -3726,44 +5487,19 @@
 </b:Sources>
 </file>
 
-<file path=customXml/item2.xml>��< ? x m l   v e r s i o n = " 1 . 0 "   e n c o d i n g = " u t f - 1 6 " ? > < D o c u m e n t S e t t i n g s   x m l n s : x s i = " h t t p : / / w w w . w 3 . o r g / 2 0 0 1 / X M L S c h e m a - i n s t a n c e "   x m l n s : x s d = " h t t p : / / w w w . w 3 . o r g / 2 0 0 1 / X M L S c h e m a "   x m l n s = " h t t p : / / w w w . z h a w . c h / A c c e s s i b i l i t y A d d I n " > - 
-     < C h e c k H e a d i n g H i e r a r c h y > t r u e < / C h e c k H e a d i n g H i e r a r c h y > - 
-     < C h e c k R e a d i n g O r d e r > f a l s e < / C h e c k R e a d i n g O r d e r > - 
-     < C h e c k T a b l e H e a d e r > t r u e < / C h e c k T a b l e H e a d e r > - 
-     < C h e c k D o c T i t l e > t r u e < / C h e c k D o c T i t l e > - 
-     < C h e c k L a n g u a g e S e t t i n g > t r u e < / C h e c k L a n g u a g e S e t t i n g > - 
-     < C h e c k A l t T e x t > t r u e < / C h e c k A l t T e x t > - 
-     < C h e c k T e x t S i z e > f a l s e < / C h e c k T e x t S i z e > - 
-     < C h e c k S c r e e n T i p > t r u e < / C h e c k S c r e e n T i p > - 
-     < S h o w S h a p e N a m e C o l u m n > f a l s e < / S h o w S h a p e N a m e C o l u m n > - 
-     < S h o w I s s u e D e s c r i p t i o n > t r u e < / S h o w I s s u e D e s c r i p t i o n > - 
- < / D o c u m e n t S e t t i n g s > 
-</file>
-
 <file path=customXml/itemProps1.xml><?xml version="1.0" encoding="utf-8"?>
-<ds:datastoreItem xmlns:ds="http://schemas.openxmlformats.org/officeDocument/2006/customXml" ds:itemID="{82881D81-B07A-40A3-826B-39C868CF3A6B}">
-  <ds:schemaRefs>
-    <ds:schemaRef ds:uri="http://schemas.openxmlformats.org/officeDocument/2006/bibliography"/>
-  </ds:schemaRefs>
-</ds:datastoreItem>
-</file>
-
-<file path=customXml/itemProps2.xml><?xml version="1.0" encoding="utf-8"?>
 <ds:datastoreItem xmlns:ds="http://schemas.openxmlformats.org/officeDocument/2006/customXml" ds:itemID="{A2071FAF-8228-4A81-8C02-DF3837FABB5E}">
   <ds:schemaRefs>
     <ds:schemaRef ds:uri="http://www.w3.org/2001/XMLSchema"/>
     <ds:schemaRef ds:uri="http://www.zhaw.ch/AccessibilityAddIn"/>
   </ds:schemaRefs>
 </ds:datastoreItem>
+</file>
+
+<file path=customXml/itemProps2.xml><?xml version="1.0" encoding="utf-8"?>
+<ds:datastoreItem xmlns:ds="http://schemas.openxmlformats.org/officeDocument/2006/customXml" ds:itemID="{82881D81-B07A-40A3-826B-39C868CF3A6B}">
+  <ds:schemaRefs>
+    <ds:schemaRef ds:uri="http://schemas.openxmlformats.org/officeDocument/2006/bibliography"/>
+  </ds:schemaRefs>
+</ds:datastoreItem>
 </file>
</xml_diff>